<commit_message>
Updates to AFARS Parts 5103 and 5123 in staging. It should match with prod
</commit_message>
<xml_diff>
--- a/AFARS/DEVELOPMENT/msword/AFARS-PART-5123.docx
+++ b/AFARS/DEVELOPMENT/msword/AFARS-PART-5123.docx
@@ -1,12 +1,11 @@
 
 <file path=word/document.xml><?xml version="1.0" encoding="utf-8"?>
-<w:document xmlns:wpc="http://schemas.microsoft.com/office/word/2010/wordprocessingCanvas" xmlns:cx="http://schemas.microsoft.com/office/drawing/2014/chartex" xmlns:cx1="http://schemas.microsoft.com/office/drawing/2015/9/8/chartex" xmlns:cx2="http://schemas.microsoft.com/office/drawing/2015/10/21/chartex" xmlns:cx3="http://schemas.microsoft.com/office/drawing/2016/5/9/chartex" xmlns:cx4="http://schemas.microsoft.com/office/drawing/2016/5/10/chartex" xmlns:cx5="http://schemas.microsoft.com/office/drawing/2016/5/11/chartex" xmlns:cx6="http://schemas.microsoft.com/office/drawing/2016/5/12/chartex" xmlns:cx7="http://schemas.microsoft.com/office/drawing/2016/5/13/chartex" xmlns:cx8="http://schemas.microsoft.com/office/drawing/2016/5/14/chartex" xmlns:mc="http://schemas.openxmlformats.org/markup-compatibility/2006" xmlns:aink="http://schemas.microsoft.com/office/drawing/2016/ink" xmlns:am3d="http://schemas.microsoft.com/office/drawing/2017/model3d" xmlns:o="urn:schemas-microsoft-com:office:office" xmlns:r="http://schemas.openxmlformats.org/officeDocument/2006/relationships" xmlns:m="http://schemas.openxmlformats.org/officeDocument/2006/math" xmlns:v="urn:schemas-microsoft-com:vml" xmlns:wp14="http://schemas.microsoft.com/office/word/2010/wordprocessingDrawing" xmlns:wp="http://schemas.openxmlformats.org/drawingml/2006/wordprocessingDrawing" xmlns:w10="urn:schemas-microsoft-com:office:word" xmlns:w="http://schemas.openxmlformats.org/wordprocessingml/2006/main" xmlns:w14="http://schemas.microsoft.com/office/word/2010/wordml" xmlns:w15="http://schemas.microsoft.com/office/word/2012/wordml" xmlns:w16cid="http://schemas.microsoft.com/office/word/2016/wordml/cid" xmlns:w16se="http://schemas.microsoft.com/office/word/2015/wordml/symex" xmlns:wpg="http://schemas.microsoft.com/office/word/2010/wordprocessingGroup" xmlns:wpi="http://schemas.microsoft.com/office/word/2010/wordprocessingInk" xmlns:wne="http://schemas.microsoft.com/office/word/2006/wordml" xmlns:wps="http://schemas.microsoft.com/office/word/2010/wordprocessingShape" mc:Ignorable="w14 w15 w16se w16cid wp14">
+<w:document xmlns:wpc="http://schemas.microsoft.com/office/word/2010/wordprocessingCanvas" xmlns:cx="http://schemas.microsoft.com/office/drawing/2014/chartex" xmlns:cx1="http://schemas.microsoft.com/office/drawing/2015/9/8/chartex" xmlns:cx2="http://schemas.microsoft.com/office/drawing/2015/10/21/chartex" xmlns:cx3="http://schemas.microsoft.com/office/drawing/2016/5/9/chartex" xmlns:cx4="http://schemas.microsoft.com/office/drawing/2016/5/10/chartex" xmlns:cx5="http://schemas.microsoft.com/office/drawing/2016/5/11/chartex" xmlns:cx6="http://schemas.microsoft.com/office/drawing/2016/5/12/chartex" xmlns:cx7="http://schemas.microsoft.com/office/drawing/2016/5/13/chartex" xmlns:cx8="http://schemas.microsoft.com/office/drawing/2016/5/14/chartex" xmlns:mc="http://schemas.openxmlformats.org/markup-compatibility/2006" xmlns:aink="http://schemas.microsoft.com/office/drawing/2016/ink" xmlns:am3d="http://schemas.microsoft.com/office/drawing/2017/model3d" xmlns:o="urn:schemas-microsoft-com:office:office" xmlns:r="http://schemas.openxmlformats.org/officeDocument/2006/relationships" xmlns:m="http://schemas.openxmlformats.org/officeDocument/2006/math" xmlns:v="urn:schemas-microsoft-com:vml" xmlns:wp14="http://schemas.microsoft.com/office/word/2010/wordprocessingDrawing" xmlns:wp="http://schemas.openxmlformats.org/drawingml/2006/wordprocessingDrawing" xmlns:w10="urn:schemas-microsoft-com:office:word" xmlns:w="http://schemas.openxmlformats.org/wordprocessingml/2006/main" xmlns:w14="http://schemas.microsoft.com/office/word/2010/wordml" xmlns:w15="http://schemas.microsoft.com/office/word/2012/wordml" xmlns:w16cex="http://schemas.microsoft.com/office/word/2018/wordml/cex" xmlns:w16cid="http://schemas.microsoft.com/office/word/2016/wordml/cid" xmlns:w16="http://schemas.microsoft.com/office/word/2018/wordml" xmlns:w16sdtdh="http://schemas.microsoft.com/office/word/2020/wordml/sdtdatahash" xmlns:w16se="http://schemas.microsoft.com/office/word/2015/wordml/symex" xmlns:wpg="http://schemas.microsoft.com/office/word/2010/wordprocessingGroup" xmlns:wpi="http://schemas.microsoft.com/office/word/2010/wordprocessingInk" xmlns:wne="http://schemas.microsoft.com/office/word/2006/wordml" xmlns:wps="http://schemas.microsoft.com/office/word/2010/wordprocessingShape" mc:Ignorable="w14 w15 w16se w16cid w16 w16cex w16sdtdh wp14">
   <w:body>
     <w:p>
       <w:pPr>
         <w:pStyle w:val="Heading1"/>
       </w:pPr>
-      <w:bookmarkStart w:id="0" w:name="_Toc39052543"/>
       <w:r>
         <w:t>AFARS – PART 5123</w:t>
       </w:r>
@@ -16,7 +15,6 @@
       <w:r>
         <w:t>Environment, Energy and Water Efficiency, Renewable Energy Technologies, Occupational Safety, and Drug-Free Workplace</w:t>
       </w:r>
-      <w:bookmarkEnd w:id="0"/>
     </w:p>
     <w:p>
       <w:pPr>
@@ -44,7 +42,7 @@
           <w:sz w:val="24"/>
           <w:szCs w:val="24"/>
         </w:rPr>
-        <w:t>0</w:t>
+        <w:t>18 November 2021</w:t>
       </w:r>
       <w:r>
         <w:rPr>
@@ -53,62 +51,46 @@
           <w:sz w:val="24"/>
           <w:szCs w:val="24"/>
         </w:rPr>
-        <w:t>1 May 2019</w:t>
-      </w:r>
-      <w:r>
-        <w:rPr>
-          <w:rFonts w:ascii="Times New Roman" w:hAnsi="Times New Roman" w:cs="Times New Roman"/>
+        <w:t>)</w:t>
+      </w:r>
+    </w:p>
+    <w:p>
+      <w:pPr>
+        <w:pStyle w:val="TOC1"/>
+      </w:pPr>
+      <w:r>
+        <w:rPr>
+          <w:b/>
           <w:i/>
           <w:sz w:val="24"/>
           <w:szCs w:val="24"/>
         </w:rPr>
-        <w:t>)</w:t>
-      </w:r>
-    </w:p>
-    <w:p>
-      <w:pPr>
-        <w:pStyle w:val="TOC1"/>
-        <w:tabs>
-          <w:tab w:val="right" w:leader="dot" w:pos="9350"/>
-        </w:tabs>
-        <w:rPr>
-          <w:noProof/>
-        </w:rPr>
-      </w:pPr>
-      <w:r>
-        <w:rPr>
-          <w:rFonts w:ascii="Times New Roman" w:hAnsi="Times New Roman" w:cs="Times New Roman"/>
+        <w:fldChar w:fldCharType="begin"/>
+      </w:r>
+      <w:r>
+        <w:rPr>
+          <w:b/>
           <w:i/>
           <w:sz w:val="24"/>
           <w:szCs w:val="24"/>
         </w:rPr>
-        <w:fldChar w:fldCharType="begin"/>
-      </w:r>
-      <w:r>
-        <w:rPr>
-          <w:rFonts w:ascii="Times New Roman" w:hAnsi="Times New Roman" w:cs="Times New Roman"/>
+        <w:instrText xml:space="preserve"> TOC \n \h \z \u \t "Heading 2,1,Heading 3,2,Heading 4,3" </w:instrText>
+      </w:r>
+      <w:r>
+        <w:rPr>
+          <w:b/>
           <w:i/>
           <w:sz w:val="24"/>
           <w:szCs w:val="24"/>
         </w:rPr>
-        <w:instrText xml:space="preserve"> TOC \o "1-4" \n \h \z \u </w:instrText>
-      </w:r>
-      <w:r>
-        <w:rPr>
-          <w:rFonts w:ascii="Times New Roman" w:hAnsi="Times New Roman" w:cs="Times New Roman"/>
-          <w:i/>
-          <w:sz w:val="24"/>
-          <w:szCs w:val="24"/>
-        </w:rPr>
         <w:fldChar w:fldCharType="separate"/>
       </w:r>
-      <w:hyperlink w:anchor="_Toc39052543" w:history="1">
+      <w:hyperlink w:anchor="_Toc89435045" w:history="1">
         <w:r>
           <w:rPr>
             <w:rStyle w:val="Hyperlink"/>
-            <w:noProof/>
           </w:rPr>
-          <w:t>AFARS – PART 5123 Environment, Energy and Water Efficiency, Renewable Energy Technologies, Occupational Safety, and Drug-Free Workplace</w:t>
+          <w:t>Subpart 5123.1 – Sustainable Acquisition Policy</w:t>
         </w:r>
       </w:hyperlink>
     </w:p>
@@ -122,28 +104,7 @@
           <w:noProof/>
         </w:rPr>
       </w:pPr>
-      <w:hyperlink w:anchor="_Toc39052544" w:history="1">
-        <w:r>
-          <w:rPr>
-            <w:rStyle w:val="Hyperlink"/>
-            <w:noProof/>
-          </w:rPr>
-          <w:t>Subpart 5123.1 – Sustainable Acquisition Policy</w:t>
-        </w:r>
-      </w:hyperlink>
-    </w:p>
-    <w:p>
-      <w:pPr>
-        <w:pStyle w:val="TOC3"/>
-        <w:tabs>
-          <w:tab w:val="right" w:leader="dot" w:pos="9350"/>
-        </w:tabs>
-        <w:rPr>
-          <w:rFonts w:eastAsiaTheme="minorEastAsia"/>
-          <w:noProof/>
-        </w:rPr>
-      </w:pPr>
-      <w:hyperlink w:anchor="_Toc39052545" w:history="1">
+      <w:hyperlink w:anchor="_Toc89435046" w:history="1">
         <w:r>
           <w:rPr>
             <w:rStyle w:val="Hyperlink"/>
@@ -155,16 +116,15 @@
     </w:p>
     <w:p>
       <w:pPr>
-        <w:pStyle w:val="TOC3"/>
+        <w:pStyle w:val="TOC2"/>
         <w:tabs>
           <w:tab w:val="right" w:leader="dot" w:pos="9350"/>
         </w:tabs>
         <w:rPr>
-          <w:rFonts w:eastAsiaTheme="minorEastAsia"/>
           <w:noProof/>
         </w:rPr>
       </w:pPr>
-      <w:hyperlink w:anchor="_Toc39052546" w:history="1">
+      <w:hyperlink w:anchor="_Toc89435047" w:history="1">
         <w:r>
           <w:rPr>
             <w:rStyle w:val="Hyperlink"/>
@@ -176,6 +136,19 @@
     </w:p>
     <w:p>
       <w:pPr>
+        <w:pStyle w:val="TOC1"/>
+      </w:pPr>
+      <w:hyperlink w:anchor="_Toc89435048" w:history="1">
+        <w:r>
+          <w:rPr>
+            <w:rStyle w:val="Hyperlink"/>
+          </w:rPr>
+          <w:t>Subpart 5123.2 – Energy and Water Efficiency and Renewable Energy</w:t>
+        </w:r>
+      </w:hyperlink>
+    </w:p>
+    <w:p>
+      <w:pPr>
         <w:pStyle w:val="TOC2"/>
         <w:tabs>
           <w:tab w:val="right" w:leader="dot" w:pos="9350"/>
@@ -184,28 +157,7 @@
           <w:noProof/>
         </w:rPr>
       </w:pPr>
-      <w:hyperlink w:anchor="_Toc39052547" w:history="1">
-        <w:r>
-          <w:rPr>
-            <w:rStyle w:val="Hyperlink"/>
-            <w:noProof/>
-          </w:rPr>
-          <w:t>Subpart 5123.2 – Energy and Water Efficiency and Renewable Energy</w:t>
-        </w:r>
-      </w:hyperlink>
-    </w:p>
-    <w:p>
-      <w:pPr>
-        <w:pStyle w:val="TOC3"/>
-        <w:tabs>
-          <w:tab w:val="right" w:leader="dot" w:pos="9350"/>
-        </w:tabs>
-        <w:rPr>
-          <w:rFonts w:eastAsiaTheme="minorEastAsia"/>
-          <w:noProof/>
-        </w:rPr>
-      </w:pPr>
-      <w:hyperlink w:anchor="_Toc39052548" w:history="1">
+      <w:hyperlink w:anchor="_Toc89435049" w:history="1">
         <w:r>
           <w:rPr>
             <w:rStyle w:val="Hyperlink"/>
@@ -217,16 +169,15 @@
     </w:p>
     <w:p>
       <w:pPr>
-        <w:pStyle w:val="TOC3"/>
+        <w:pStyle w:val="TOC2"/>
         <w:tabs>
           <w:tab w:val="right" w:leader="dot" w:pos="9350"/>
         </w:tabs>
         <w:rPr>
-          <w:rFonts w:eastAsiaTheme="minorEastAsia"/>
           <w:noProof/>
         </w:rPr>
       </w:pPr>
-      <w:hyperlink w:anchor="_Toc39052549" w:history="1">
+      <w:hyperlink w:anchor="_Toc89435050" w:history="1">
         <w:r>
           <w:rPr>
             <w:rStyle w:val="Hyperlink"/>
@@ -238,6 +189,19 @@
     </w:p>
     <w:p>
       <w:pPr>
+        <w:pStyle w:val="TOC1"/>
+      </w:pPr>
+      <w:hyperlink w:anchor="_Toc89435051" w:history="1">
+        <w:r>
+          <w:rPr>
+            <w:rStyle w:val="Hyperlink"/>
+          </w:rPr>
+          <w:t>Subpart 5123.3 – Hazardous Material Identification and Material Safety Data</w:t>
+        </w:r>
+      </w:hyperlink>
+    </w:p>
+    <w:p>
+      <w:pPr>
         <w:pStyle w:val="TOC2"/>
         <w:tabs>
           <w:tab w:val="right" w:leader="dot" w:pos="9350"/>
@@ -246,28 +210,7 @@
           <w:noProof/>
         </w:rPr>
       </w:pPr>
-      <w:hyperlink w:anchor="_Toc39052550" w:history="1">
-        <w:r>
-          <w:rPr>
-            <w:rStyle w:val="Hyperlink"/>
-            <w:noProof/>
-          </w:rPr>
-          <w:t>Subpart 5123.3 – Hazardous Material Identification and Material Safety Data</w:t>
-        </w:r>
-      </w:hyperlink>
-    </w:p>
-    <w:p>
-      <w:pPr>
-        <w:pStyle w:val="TOC3"/>
-        <w:tabs>
-          <w:tab w:val="right" w:leader="dot" w:pos="9350"/>
-        </w:tabs>
-        <w:rPr>
-          <w:rFonts w:eastAsiaTheme="minorEastAsia"/>
-          <w:noProof/>
-        </w:rPr>
-      </w:pPr>
-      <w:hyperlink w:anchor="_Toc39052551" w:history="1">
+      <w:hyperlink w:anchor="_Toc89435052" w:history="1">
         <w:r>
           <w:rPr>
             <w:rStyle w:val="Hyperlink"/>
@@ -279,16 +222,15 @@
     </w:p>
     <w:p>
       <w:pPr>
-        <w:pStyle w:val="TOC3"/>
+        <w:pStyle w:val="TOC2"/>
         <w:tabs>
           <w:tab w:val="right" w:leader="dot" w:pos="9350"/>
         </w:tabs>
         <w:rPr>
-          <w:rFonts w:eastAsiaTheme="minorEastAsia"/>
           <w:noProof/>
         </w:rPr>
       </w:pPr>
-      <w:hyperlink w:anchor="_Toc39052552" w:history="1">
+      <w:hyperlink w:anchor="_Toc89435053" w:history="1">
         <w:r>
           <w:rPr>
             <w:rStyle w:val="Hyperlink"/>
@@ -300,7 +242,7 @@
     </w:p>
     <w:p>
       <w:pPr>
-        <w:pStyle w:val="TOC4"/>
+        <w:pStyle w:val="TOC3"/>
         <w:tabs>
           <w:tab w:val="right" w:leader="dot" w:pos="9350"/>
         </w:tabs>
@@ -309,7 +251,7 @@
           <w:noProof/>
         </w:rPr>
       </w:pPr>
-      <w:hyperlink w:anchor="_Toc39052553" w:history="1">
+      <w:hyperlink w:anchor="_Toc89435054" w:history="1">
         <w:r>
           <w:rPr>
             <w:rStyle w:val="Hyperlink"/>
@@ -321,6 +263,19 @@
     </w:p>
     <w:p>
       <w:pPr>
+        <w:pStyle w:val="TOC1"/>
+      </w:pPr>
+      <w:hyperlink w:anchor="_Toc89435055" w:history="1">
+        <w:r>
+          <w:rPr>
+            <w:rStyle w:val="Hyperlink"/>
+          </w:rPr>
+          <w:t>Subpart 5123.8 – Ozone-Depleting Substances</w:t>
+        </w:r>
+      </w:hyperlink>
+    </w:p>
+    <w:p>
+      <w:pPr>
         <w:pStyle w:val="TOC2"/>
         <w:tabs>
           <w:tab w:val="right" w:leader="dot" w:pos="9350"/>
@@ -329,28 +284,7 @@
           <w:noProof/>
         </w:rPr>
       </w:pPr>
-      <w:hyperlink w:anchor="_Toc39052554" w:history="1">
-        <w:r>
-          <w:rPr>
-            <w:rStyle w:val="Hyperlink"/>
-            <w:noProof/>
-          </w:rPr>
-          <w:t>Subpart 5123.8 – Ozone-Depleting Substances</w:t>
-        </w:r>
-      </w:hyperlink>
-    </w:p>
-    <w:p>
-      <w:pPr>
-        <w:pStyle w:val="TOC3"/>
-        <w:tabs>
-          <w:tab w:val="right" w:leader="dot" w:pos="9350"/>
-        </w:tabs>
-        <w:rPr>
-          <w:rFonts w:eastAsiaTheme="minorEastAsia"/>
-          <w:noProof/>
-        </w:rPr>
-      </w:pPr>
-      <w:hyperlink w:anchor="_Toc39052555" w:history="1">
+      <w:hyperlink w:anchor="_Toc89435056" w:history="1">
         <w:r>
           <w:rPr>
             <w:rStyle w:val="Hyperlink"/>
@@ -362,26 +296,18 @@
     </w:p>
     <w:p>
       <w:pPr>
-        <w:pStyle w:val="TOC2"/>
-        <w:tabs>
-          <w:tab w:val="right" w:leader="dot" w:pos="9350"/>
-        </w:tabs>
-        <w:rPr>
-          <w:noProof/>
-        </w:rPr>
-      </w:pPr>
-      <w:hyperlink w:anchor="_Toc39052556" w:history="1">
+        <w:pStyle w:val="TOC1"/>
+      </w:pPr>
+      <w:hyperlink w:anchor="_Toc89435057" w:history="1">
         <w:r>
           <w:rPr>
             <w:rStyle w:val="Hyperlink"/>
-            <w:noProof/>
           </w:rPr>
           <w:t xml:space="preserve">Subpart 5123.9 - </w:t>
         </w:r>
         <w:r>
           <w:rPr>
             <w:rStyle w:val="Hyperlink"/>
-            <w:noProof/>
             <w:lang w:val="en"/>
           </w:rPr>
           <w:t>Contractor Compliance With Environmental Management Systems</w:t>
@@ -390,16 +316,15 @@
     </w:p>
     <w:p>
       <w:pPr>
-        <w:pStyle w:val="TOC3"/>
+        <w:pStyle w:val="TOC2"/>
         <w:tabs>
           <w:tab w:val="right" w:leader="dot" w:pos="9350"/>
         </w:tabs>
         <w:rPr>
-          <w:rFonts w:eastAsiaTheme="minorEastAsia"/>
           <w:noProof/>
         </w:rPr>
       </w:pPr>
-      <w:hyperlink w:anchor="_Toc39052557" w:history="1">
+      <w:hyperlink w:anchor="_Toc89435058" w:history="1">
         <w:r>
           <w:rPr>
             <w:rStyle w:val="Hyperlink"/>
@@ -412,6 +337,55 @@
     </w:p>
     <w:p>
       <w:pPr>
+        <w:pStyle w:val="TOC1"/>
+      </w:pPr>
+      <w:hyperlink w:anchor="_Toc89435059" w:history="1">
+        <w:r>
+          <w:rPr>
+            <w:rStyle w:val="Hyperlink"/>
+            <w:lang w:val="en"/>
+          </w:rPr>
+          <w:t xml:space="preserve">Subpart 5123.12 - </w:t>
+        </w:r>
+        <w:r>
+          <w:rPr>
+            <w:rStyle w:val="Hyperlink"/>
+          </w:rPr>
+          <w:t>Ensuring Adequate COVID Safety Protocols for Federal Contractors</w:t>
+        </w:r>
+      </w:hyperlink>
+    </w:p>
+    <w:p>
+      <w:pPr>
+        <w:pStyle w:val="TOC3"/>
+        <w:tabs>
+          <w:tab w:val="right" w:leader="dot" w:pos="9350"/>
+        </w:tabs>
+        <w:rPr>
+          <w:rFonts w:eastAsiaTheme="minorEastAsia"/>
+          <w:noProof/>
+        </w:rPr>
+      </w:pPr>
+      <w:hyperlink w:anchor="_Toc89435060" w:history="1">
+        <w:r>
+          <w:rPr>
+            <w:rStyle w:val="Hyperlink"/>
+            <w:noProof/>
+            <w:lang w:val="en"/>
+          </w:rPr>
+          <w:t>5123.12-</w:t>
+        </w:r>
+        <w:r>
+          <w:rPr>
+            <w:rStyle w:val="Hyperlink"/>
+            <w:noProof/>
+          </w:rPr>
+          <w:t>90 Ensuring Adequate COVID Safety Protocols for Federal Contractors.</w:t>
+        </w:r>
+      </w:hyperlink>
+    </w:p>
+    <w:p>
+      <w:pPr>
         <w:jc w:val="center"/>
         <w:rPr>
           <w:rFonts w:ascii="Times New Roman" w:hAnsi="Times New Roman" w:cs="Times New Roman"/>
@@ -423,6 +397,7 @@
       <w:r>
         <w:rPr>
           <w:rFonts w:ascii="Times New Roman" w:hAnsi="Times New Roman" w:cs="Times New Roman"/>
+          <w:b/>
           <w:i/>
           <w:sz w:val="24"/>
           <w:szCs w:val="24"/>
@@ -434,30 +409,36 @@
       <w:pPr>
         <w:pStyle w:val="Heading2"/>
       </w:pPr>
-      <w:bookmarkStart w:id="1" w:name="_Toc39052544"/>
+      <w:bookmarkStart w:id="0" w:name="_Toc514065225"/>
+      <w:bookmarkStart w:id="1" w:name="_Toc89435045"/>
       <w:r>
         <w:t>Subpart</w:t>
       </w:r>
       <w:r>
         <w:t xml:space="preserve"> 5123.1 – Sustainable Acquisition Policy</w:t>
       </w:r>
+      <w:bookmarkEnd w:id="0"/>
       <w:bookmarkEnd w:id="1"/>
     </w:p>
     <w:p>
       <w:pPr>
         <w:pStyle w:val="Heading3"/>
       </w:pPr>
-      <w:bookmarkStart w:id="2" w:name="_Toc39052545"/>
+      <w:bookmarkStart w:id="2" w:name="_Toc514065226"/>
+      <w:bookmarkStart w:id="3" w:name="_Toc89435046"/>
+      <w:proofErr w:type="gramStart"/>
       <w:r>
         <w:t xml:space="preserve">5123.104  </w:t>
       </w:r>
       <w:r>
         <w:t>Exceptions</w:t>
       </w:r>
+      <w:proofErr w:type="gramEnd"/>
       <w:r>
         <w:t>.</w:t>
       </w:r>
       <w:bookmarkEnd w:id="2"/>
+      <w:bookmarkEnd w:id="3"/>
       <w:r>
         <w:t xml:space="preserve"> </w:t>
       </w:r>
@@ -476,33 +457,59 @@
         <w:t>The</w:t>
       </w:r>
       <w:r>
-        <w:t xml:space="preserve"> Assistant Secretary of the Army (Acquisition, Logistics and Technology) shall make the determination at FAR 23.104</w:t>
+        <w:rPr>
+          <w:b/>
+        </w:rPr>
+        <w:t xml:space="preserve"> </w:t>
+      </w:r>
+      <w:r>
+        <w:t>Assistant Secretary of the Army (Acquisition, Logistics and Technology) shall make the determination at FAR 23.104</w:t>
       </w:r>
       <w:r>
         <w:t>(a)</w:t>
       </w:r>
+      <w:proofErr w:type="gramStart"/>
       <w:r>
         <w:t xml:space="preserve">.  </w:t>
       </w:r>
-      <w:r>
-        <w:t xml:space="preserve"> See Appendix GG for further delegation.</w:t>
+      <w:proofErr w:type="gramEnd"/>
+      <w:r>
+        <w:t xml:space="preserve"> See </w:t>
+      </w:r>
+      <w:hyperlink r:id="rId10" w:history="1">
+        <w:r>
+          <w:rPr>
+            <w:rStyle w:val="Hyperlink"/>
+          </w:rPr>
+          <w:t>Appendix GG</w:t>
+        </w:r>
+      </w:hyperlink>
+      <w:r>
+        <w:t xml:space="preserve"> for further delegation.</w:t>
       </w:r>
     </w:p>
     <w:p>
       <w:pPr>
         <w:pStyle w:val="Heading3"/>
       </w:pPr>
-      <w:bookmarkStart w:id="3" w:name="_Toc39052546"/>
+      <w:bookmarkStart w:id="4" w:name="_Toc514065227"/>
+      <w:bookmarkStart w:id="5" w:name="_Toc89435047"/>
+      <w:proofErr w:type="gramStart"/>
       <w:r>
         <w:t>5123.105  Exemp</w:t>
       </w:r>
       <w:r>
-        <w:t>tion a</w:t>
+        <w:t>tion</w:t>
+      </w:r>
+      <w:proofErr w:type="gramEnd"/>
+      <w:r>
+        <w:t xml:space="preserve"> a</w:t>
       </w:r>
       <w:r>
         <w:t>uthority.</w:t>
       </w:r>
-      <w:bookmarkEnd w:id="3"/>
+      <w:bookmarkEnd w:id="4"/>
+      <w:bookmarkEnd w:id="5"/>
     </w:p>
     <w:p>
       <w:pPr>
@@ -543,22 +550,31 @@
       <w:pPr>
         <w:pStyle w:val="Heading2"/>
       </w:pPr>
-      <w:bookmarkStart w:id="4" w:name="_Toc39052547"/>
+      <w:bookmarkStart w:id="6" w:name="_Toc514065228"/>
+      <w:bookmarkStart w:id="7" w:name="_Toc89435048"/>
       <w:r>
         <w:lastRenderedPageBreak/>
         <w:t>Subpart 5123.2 – Energy and Water Efficiency and Renewable Energy</w:t>
       </w:r>
-      <w:bookmarkEnd w:id="4"/>
+      <w:bookmarkEnd w:id="6"/>
+      <w:bookmarkEnd w:id="7"/>
     </w:p>
     <w:p>
       <w:pPr>
         <w:pStyle w:val="Heading3"/>
       </w:pPr>
-      <w:bookmarkStart w:id="5" w:name="_Toc39052548"/>
-      <w:r>
-        <w:t>5123.204  Procurement exemptions.</w:t>
-      </w:r>
-      <w:bookmarkEnd w:id="5"/>
+      <w:bookmarkStart w:id="8" w:name="_Toc514065229"/>
+      <w:bookmarkStart w:id="9" w:name="_Toc89435049"/>
+      <w:proofErr w:type="gramStart"/>
+      <w:r>
+        <w:t>5123.204  Procurement</w:t>
+      </w:r>
+      <w:proofErr w:type="gramEnd"/>
+      <w:r>
+        <w:t xml:space="preserve"> exemptions.</w:t>
+      </w:r>
+      <w:bookmarkEnd w:id="8"/>
+      <w:bookmarkEnd w:id="9"/>
     </w:p>
     <w:p>
       <w:pPr>
@@ -599,14 +615,35 @@
           <w:sz w:val="24"/>
           <w:szCs w:val="24"/>
         </w:rPr>
-        <w:t xml:space="preserve">  See Appendix GG for further delegation.</w:t>
+        <w:t xml:space="preserve">  See </w:t>
+      </w:r>
+      <w:hyperlink r:id="rId11" w:history="1">
+        <w:r>
+          <w:rPr>
+            <w:rStyle w:val="Hyperlink"/>
+            <w:rFonts w:ascii="Times New Roman" w:hAnsi="Times New Roman" w:cs="Times New Roman"/>
+            <w:sz w:val="24"/>
+            <w:szCs w:val="24"/>
+          </w:rPr>
+          <w:t>Appendix GG</w:t>
+        </w:r>
+      </w:hyperlink>
+      <w:r>
+        <w:rPr>
+          <w:rFonts w:ascii="Times New Roman" w:hAnsi="Times New Roman" w:cs="Times New Roman"/>
+          <w:sz w:val="24"/>
+          <w:szCs w:val="24"/>
+        </w:rPr>
+        <w:t xml:space="preserve"> for further delegation.</w:t>
       </w:r>
     </w:p>
     <w:p>
       <w:pPr>
         <w:pStyle w:val="Heading3"/>
       </w:pPr>
-      <w:bookmarkStart w:id="6" w:name="_Toc39052549"/>
+      <w:bookmarkStart w:id="10" w:name="_Toc514065230"/>
+      <w:bookmarkStart w:id="11" w:name="_Toc89435050"/>
+      <w:proofErr w:type="gramStart"/>
       <w:r>
         <w:t xml:space="preserve">5123.205 </w:t>
       </w:r>
@@ -614,9 +651,14 @@
         <w:t xml:space="preserve"> </w:t>
       </w:r>
       <w:r>
-        <w:t>Energy-savings performance contracts.</w:t>
-      </w:r>
-      <w:bookmarkEnd w:id="6"/>
+        <w:t>Energy</w:t>
+      </w:r>
+      <w:proofErr w:type="gramEnd"/>
+      <w:r>
+        <w:t>-savings performance contracts.</w:t>
+      </w:r>
+      <w:bookmarkEnd w:id="10"/>
+      <w:bookmarkEnd w:id="11"/>
     </w:p>
     <w:p>
       <w:pPr>
@@ -656,7 +698,8 @@
       <w:pPr>
         <w:pStyle w:val="Heading2"/>
       </w:pPr>
-      <w:bookmarkStart w:id="7" w:name="_Toc39052550"/>
+      <w:bookmarkStart w:id="12" w:name="_Toc514065231"/>
+      <w:bookmarkStart w:id="13" w:name="_Toc89435051"/>
       <w:r>
         <w:t xml:space="preserve">Subpart 5123.3 </w:t>
       </w:r>
@@ -666,17 +709,25 @@
       <w:r>
         <w:t xml:space="preserve"> Hazardous Material Identification and Material Safety Data</w:t>
       </w:r>
-      <w:bookmarkEnd w:id="7"/>
+      <w:bookmarkEnd w:id="12"/>
+      <w:bookmarkEnd w:id="13"/>
     </w:p>
     <w:p>
       <w:pPr>
         <w:pStyle w:val="Heading3"/>
       </w:pPr>
-      <w:bookmarkStart w:id="8" w:name="_Toc39052551"/>
-      <w:r>
-        <w:t>5123.302  Policy.</w:t>
-      </w:r>
-      <w:bookmarkEnd w:id="8"/>
+      <w:bookmarkStart w:id="14" w:name="_Toc514065232"/>
+      <w:bookmarkStart w:id="15" w:name="_Toc89435052"/>
+      <w:proofErr w:type="gramStart"/>
+      <w:r>
+        <w:t>5123.302  Policy</w:t>
+      </w:r>
+      <w:proofErr w:type="gramEnd"/>
+      <w:r>
+        <w:t>.</w:t>
+      </w:r>
+      <w:bookmarkEnd w:id="14"/>
+      <w:bookmarkEnd w:id="15"/>
     </w:p>
     <w:p>
       <w:pPr>
@@ -748,11 +799,18 @@
       <w:pPr>
         <w:pStyle w:val="Heading3"/>
       </w:pPr>
-      <w:bookmarkStart w:id="9" w:name="_Toc39052552"/>
-      <w:r>
-        <w:t>5123.370  Safety precautions for ammunition and explosives.</w:t>
-      </w:r>
-      <w:bookmarkEnd w:id="9"/>
+      <w:bookmarkStart w:id="16" w:name="_Toc514065233"/>
+      <w:bookmarkStart w:id="17" w:name="_Toc89435053"/>
+      <w:proofErr w:type="gramStart"/>
+      <w:r>
+        <w:t>5123.370  Safety</w:t>
+      </w:r>
+      <w:proofErr w:type="gramEnd"/>
+      <w:r>
+        <w:t xml:space="preserve"> precautions for ammunition and explosives.</w:t>
+      </w:r>
+      <w:bookmarkEnd w:id="16"/>
+      <w:bookmarkEnd w:id="17"/>
       <w:r>
         <w:t xml:space="preserve">  </w:t>
       </w:r>
@@ -761,11 +819,21 @@
       <w:pPr>
         <w:pStyle w:val="Heading4"/>
       </w:pPr>
-      <w:bookmarkStart w:id="10" w:name="_Toc39052553"/>
-      <w:r>
-        <w:t>5123.370-4  Procedures.</w:t>
-      </w:r>
-      <w:bookmarkEnd w:id="10"/>
+      <w:bookmarkStart w:id="18" w:name="_Toc514065234"/>
+      <w:bookmarkStart w:id="19" w:name="_Toc89435054"/>
+      <w:r>
+        <w:t>5123.370-</w:t>
+      </w:r>
+      <w:proofErr w:type="gramStart"/>
+      <w:r>
+        <w:t>4  Procedures</w:t>
+      </w:r>
+      <w:proofErr w:type="gramEnd"/>
+      <w:r>
+        <w:t>.</w:t>
+      </w:r>
+      <w:bookmarkEnd w:id="18"/>
+      <w:bookmarkEnd w:id="19"/>
     </w:p>
     <w:p>
       <w:pPr>
@@ -774,6 +842,7 @@
       <w:r>
         <w:rPr>
           <w:spacing w:val="-2"/>
+          <w:sz w:val="24"/>
           <w:szCs w:val="24"/>
         </w:rPr>
         <w:t>(1)</w:t>
@@ -781,30 +850,105 @@
       <w:r>
         <w:rPr>
           <w:spacing w:val="-2"/>
-          <w:szCs w:val="24"/>
-        </w:rPr>
-        <w:t xml:space="preserve">(i)  The head of the contracting activity shall approve the waiver of the mandatory requirements at DFARS PGI 222.370-4(1)(i).  See Appendix GG for further delegation. </w:t>
+          <w:sz w:val="24"/>
+          <w:szCs w:val="24"/>
+        </w:rPr>
+        <w:t>(</w:t>
+      </w:r>
+      <w:proofErr w:type="spellStart"/>
+      <w:r>
+        <w:rPr>
+          <w:spacing w:val="-2"/>
+          <w:sz w:val="24"/>
+          <w:szCs w:val="24"/>
+        </w:rPr>
+        <w:t>i</w:t>
+      </w:r>
+      <w:proofErr w:type="spellEnd"/>
+      <w:proofErr w:type="gramStart"/>
+      <w:r>
+        <w:rPr>
+          <w:spacing w:val="-2"/>
+          <w:sz w:val="24"/>
+          <w:szCs w:val="24"/>
+        </w:rPr>
+        <w:t>)  The</w:t>
+      </w:r>
+      <w:proofErr w:type="gramEnd"/>
+      <w:r>
+        <w:rPr>
+          <w:spacing w:val="-2"/>
+          <w:sz w:val="24"/>
+          <w:szCs w:val="24"/>
+        </w:rPr>
+        <w:t xml:space="preserve"> head of the contracting activity shall approve the waiver of the mandatory requirements at DFARS PGI 222.370-4(1)(</w:t>
+      </w:r>
+      <w:proofErr w:type="spellStart"/>
+      <w:r>
+        <w:rPr>
+          <w:spacing w:val="-2"/>
+          <w:sz w:val="24"/>
+          <w:szCs w:val="24"/>
+        </w:rPr>
+        <w:t>i</w:t>
+      </w:r>
+      <w:proofErr w:type="spellEnd"/>
+      <w:r>
+        <w:rPr>
+          <w:spacing w:val="-2"/>
+          <w:sz w:val="24"/>
+          <w:szCs w:val="24"/>
+        </w:rPr>
+        <w:t xml:space="preserve">).  See </w:t>
+      </w:r>
+      <w:hyperlink r:id="rId12" w:history="1">
+        <w:r>
+          <w:rPr>
+            <w:rStyle w:val="Hyperlink"/>
+            <w:spacing w:val="-2"/>
+            <w:sz w:val="24"/>
+            <w:szCs w:val="24"/>
+          </w:rPr>
+          <w:t>Appendix GG</w:t>
+        </w:r>
+      </w:hyperlink>
+      <w:r>
+        <w:rPr>
+          <w:spacing w:val="-2"/>
+          <w:sz w:val="24"/>
+          <w:szCs w:val="24"/>
+        </w:rPr>
+        <w:t xml:space="preserve"> for further delegation. </w:t>
       </w:r>
     </w:p>
     <w:p>
       <w:pPr>
         <w:pStyle w:val="Heading2"/>
       </w:pPr>
-      <w:bookmarkStart w:id="11" w:name="_Toc39052554"/>
+      <w:bookmarkStart w:id="20" w:name="_Toc514065235"/>
+      <w:bookmarkStart w:id="21" w:name="_Toc89435055"/>
       <w:r>
         <w:t>Subpart 5123.8 – Ozone-Depleting Substances</w:t>
       </w:r>
-      <w:bookmarkEnd w:id="11"/>
+      <w:bookmarkEnd w:id="20"/>
+      <w:bookmarkEnd w:id="21"/>
     </w:p>
     <w:p>
       <w:pPr>
         <w:pStyle w:val="Heading3"/>
       </w:pPr>
-      <w:bookmarkStart w:id="12" w:name="_Toc39052555"/>
-      <w:r>
-        <w:t>5123.803  Policy.</w:t>
-      </w:r>
-      <w:bookmarkEnd w:id="12"/>
+      <w:bookmarkStart w:id="22" w:name="_Toc514065236"/>
+      <w:bookmarkStart w:id="23" w:name="_Toc89435056"/>
+      <w:proofErr w:type="gramStart"/>
+      <w:r>
+        <w:t>5123.803  Policy</w:t>
+      </w:r>
+      <w:proofErr w:type="gramEnd"/>
+      <w:r>
+        <w:t>.</w:t>
+      </w:r>
+      <w:bookmarkEnd w:id="22"/>
+      <w:bookmarkEnd w:id="23"/>
     </w:p>
     <w:p>
       <w:pPr>
@@ -813,6 +957,7 @@
       <w:r>
         <w:rPr>
           <w:spacing w:val="-2"/>
+          <w:sz w:val="24"/>
           <w:szCs w:val="24"/>
         </w:rPr>
         <w:t>(1)</w:t>
@@ -820,6 +965,7 @@
       <w:r>
         <w:rPr>
           <w:spacing w:val="-2"/>
+          <w:sz w:val="24"/>
           <w:szCs w:val="24"/>
         </w:rPr>
         <w:t xml:space="preserve">  </w:t>
@@ -829,6 +975,7 @@
           <w:bCs/>
           <w:i/>
           <w:spacing w:val="-2"/>
+          <w:sz w:val="24"/>
           <w:szCs w:val="24"/>
         </w:rPr>
         <w:t>Contracts.</w:t>
@@ -841,13 +988,33 @@
       <w:r>
         <w:rPr>
           <w:spacing w:val="-2"/>
-          <w:szCs w:val="24"/>
-        </w:rPr>
-        <w:t>(i)</w:t>
-      </w:r>
+          <w:sz w:val="24"/>
+          <w:szCs w:val="24"/>
+        </w:rPr>
+        <w:t>(</w:t>
+      </w:r>
+      <w:proofErr w:type="spellStart"/>
       <w:r>
         <w:rPr>
           <w:spacing w:val="-2"/>
+          <w:sz w:val="24"/>
+          <w:szCs w:val="24"/>
+        </w:rPr>
+        <w:t>i</w:t>
+      </w:r>
+      <w:proofErr w:type="spellEnd"/>
+      <w:r>
+        <w:rPr>
+          <w:spacing w:val="-2"/>
+          <w:sz w:val="24"/>
+          <w:szCs w:val="24"/>
+        </w:rPr>
+        <w:t>)</w:t>
+      </w:r>
+      <w:r>
+        <w:rPr>
+          <w:spacing w:val="-2"/>
+          <w:sz w:val="24"/>
           <w:szCs w:val="24"/>
         </w:rPr>
         <w:t xml:space="preserve">  The organization with primary responsibility for determining the principal specifications and standards cited in the solicitation or contract is responsible for obtaining authorization to include the specification or standard in the contract.</w:t>
@@ -858,34 +1025,29 @@
         <w:pStyle w:val="List3"/>
       </w:pPr>
       <w:r>
+        <w:t>(ii)</w:t>
+      </w:r>
+      <w:r>
+        <w:t xml:space="preserve">  The approving official must be from the technical or program organization with primary responsibility for determining the equipment or systems specifications and standards.</w:t>
+      </w:r>
+    </w:p>
+    <w:p>
+      <w:pPr>
+        <w:pStyle w:val="List2"/>
+      </w:pPr>
+      <w:r>
         <w:rPr>
           <w:spacing w:val="-2"/>
-          <w:szCs w:val="24"/>
-        </w:rPr>
-        <w:t>(ii)</w:t>
+          <w:sz w:val="24"/>
+          <w:szCs w:val="24"/>
+        </w:rPr>
+        <w:lastRenderedPageBreak/>
+        <w:t>(2)</w:t>
       </w:r>
       <w:r>
         <w:rPr>
           <w:spacing w:val="-2"/>
-          <w:szCs w:val="24"/>
-        </w:rPr>
-        <w:t xml:space="preserve">  The approving official must be from the technical or program organization with primary responsibility for determining the equipment or systems specifications and standards.</w:t>
-      </w:r>
-    </w:p>
-    <w:p>
-      <w:pPr>
-        <w:pStyle w:val="List2"/>
-      </w:pPr>
-      <w:r>
-        <w:rPr>
-          <w:spacing w:val="-2"/>
-          <w:szCs w:val="24"/>
-        </w:rPr>
-        <w:t>(2)</w:t>
-      </w:r>
-      <w:r>
-        <w:rPr>
-          <w:spacing w:val="-2"/>
+          <w:sz w:val="24"/>
           <w:szCs w:val="24"/>
         </w:rPr>
         <w:t xml:space="preserve">  </w:t>
@@ -895,6 +1057,7 @@
           <w:bCs/>
           <w:i/>
           <w:spacing w:val="-2"/>
+          <w:sz w:val="24"/>
           <w:szCs w:val="24"/>
         </w:rPr>
         <w:t>Modifications.</w:t>
@@ -907,14 +1070,33 @@
       <w:r>
         <w:rPr>
           <w:spacing w:val="-2"/>
-          <w:szCs w:val="24"/>
-        </w:rPr>
-        <w:lastRenderedPageBreak/>
-        <w:t>(i)</w:t>
-      </w:r>
+          <w:sz w:val="24"/>
+          <w:szCs w:val="24"/>
+        </w:rPr>
+        <w:t>(</w:t>
+      </w:r>
+      <w:proofErr w:type="spellStart"/>
       <w:r>
         <w:rPr>
           <w:spacing w:val="-2"/>
+          <w:sz w:val="24"/>
+          <w:szCs w:val="24"/>
+        </w:rPr>
+        <w:t>i</w:t>
+      </w:r>
+      <w:proofErr w:type="spellEnd"/>
+      <w:r>
+        <w:rPr>
+          <w:spacing w:val="-2"/>
+          <w:sz w:val="24"/>
+          <w:szCs w:val="24"/>
+        </w:rPr>
+        <w:t>)</w:t>
+      </w:r>
+      <w:r>
+        <w:rPr>
+          <w:spacing w:val="-2"/>
+          <w:sz w:val="24"/>
           <w:szCs w:val="24"/>
         </w:rPr>
         <w:t xml:space="preserve">  For contracts administered by the Army, the contracting officer must obtain an evaluation and written determination of the suitability of proposed substitutes for</w:t>
@@ -922,9 +1104,28 @@
       <w:r>
         <w:rPr>
           <w:spacing w:val="-2"/>
-          <w:szCs w:val="24"/>
-        </w:rPr>
-        <w:t xml:space="preserve"> ozone-depleting substances from the organization in (1)(i).</w:t>
+          <w:sz w:val="24"/>
+          <w:szCs w:val="24"/>
+        </w:rPr>
+        <w:t xml:space="preserve"> ozone-depleting substances from the organization in (1)(</w:t>
+      </w:r>
+      <w:proofErr w:type="spellStart"/>
+      <w:r>
+        <w:rPr>
+          <w:spacing w:val="-2"/>
+          <w:sz w:val="24"/>
+          <w:szCs w:val="24"/>
+        </w:rPr>
+        <w:t>i</w:t>
+      </w:r>
+      <w:proofErr w:type="spellEnd"/>
+      <w:r>
+        <w:rPr>
+          <w:spacing w:val="-2"/>
+          <w:sz w:val="24"/>
+          <w:szCs w:val="24"/>
+        </w:rPr>
+        <w:t>).</w:t>
       </w:r>
     </w:p>
     <w:p>
@@ -933,18 +1134,21 @@
       </w:pPr>
       <w:r>
         <w:rPr>
+          <w:sz w:val="24"/>
           <w:szCs w:val="24"/>
         </w:rPr>
         <w:t>(ii)</w:t>
       </w:r>
       <w:r>
         <w:rPr>
+          <w:sz w:val="24"/>
           <w:szCs w:val="24"/>
         </w:rPr>
         <w:t xml:space="preserve">  The written determination must be based on a certification by a technical representative of</w:t>
       </w:r>
       <w:r>
         <w:rPr>
+          <w:sz w:val="24"/>
           <w:szCs w:val="24"/>
         </w:rPr>
         <w:t xml:space="preserve"> the</w:t>
@@ -1205,7 +1409,8 @@
           <w:lang w:val="en"/>
         </w:rPr>
       </w:pPr>
-      <w:bookmarkStart w:id="13" w:name="_Toc39052556"/>
+      <w:bookmarkStart w:id="24" w:name="_Toc514065237"/>
+      <w:bookmarkStart w:id="25" w:name="_Toc89435057"/>
       <w:r>
         <w:t xml:space="preserve">Subpart 5123.9 - </w:t>
       </w:r>
@@ -1213,9 +1418,24 @@
         <w:rPr>
           <w:lang w:val="en"/>
         </w:rPr>
-        <w:t>Contractor Compliance With Environmental Management Systems</w:t>
-      </w:r>
-      <w:bookmarkEnd w:id="13"/>
+        <w:t xml:space="preserve">Contractor Compliance </w:t>
+      </w:r>
+      <w:proofErr w:type="gramStart"/>
+      <w:r>
+        <w:rPr>
+          <w:lang w:val="en"/>
+        </w:rPr>
+        <w:t>With</w:t>
+      </w:r>
+      <w:proofErr w:type="gramEnd"/>
+      <w:r>
+        <w:rPr>
+          <w:lang w:val="en"/>
+        </w:rPr>
+        <w:t xml:space="preserve"> Environmental Management Systems</w:t>
+      </w:r>
+      <w:bookmarkEnd w:id="24"/>
+      <w:bookmarkEnd w:id="25"/>
     </w:p>
     <w:p>
       <w:pPr>
@@ -1224,14 +1444,24 @@
           <w:lang w:val="en"/>
         </w:rPr>
       </w:pPr>
-      <w:bookmarkStart w:id="14" w:name="_Toc39052557"/>
+      <w:bookmarkStart w:id="26" w:name="_Toc514065238"/>
+      <w:bookmarkStart w:id="27" w:name="_Toc89435058"/>
+      <w:proofErr w:type="gramStart"/>
       <w:r>
         <w:rPr>
           <w:lang w:val="en"/>
         </w:rPr>
-        <w:t>5123.903  Contract clause.</w:t>
-      </w:r>
-      <w:bookmarkEnd w:id="14"/>
+        <w:t>5123.903  Contract</w:t>
+      </w:r>
+      <w:proofErr w:type="gramEnd"/>
+      <w:r>
+        <w:rPr>
+          <w:lang w:val="en"/>
+        </w:rPr>
+        <w:t xml:space="preserve"> clause.</w:t>
+      </w:r>
+      <w:bookmarkEnd w:id="26"/>
+      <w:bookmarkEnd w:id="27"/>
     </w:p>
     <w:p>
       <w:pPr>
@@ -1248,15 +1478,16 @@
           <w:rFonts w:ascii="Times New Roman" w:hAnsi="Times New Roman" w:cs="Times New Roman"/>
           <w:sz w:val="24"/>
           <w:szCs w:val="24"/>
-        </w:rPr>
-      </w:pPr>
-      <w:r>
-        <w:rPr>
-          <w:rFonts w:ascii="Times New Roman" w:hAnsi="Times New Roman" w:cs="Times New Roman"/>
-          <w:sz w:val="24"/>
-          <w:szCs w:val="24"/>
           <w:lang w:val="en"/>
         </w:rPr>
+      </w:pPr>
+      <w:r>
+        <w:rPr>
+          <w:rFonts w:ascii="Times New Roman" w:hAnsi="Times New Roman" w:cs="Times New Roman"/>
+          <w:sz w:val="24"/>
+          <w:szCs w:val="24"/>
+          <w:lang w:val="en"/>
+        </w:rPr>
         <w:t>The Assistant Secretary of the Army (</w:t>
       </w:r>
       <w:r>
@@ -1302,8 +1533,126 @@
           <w:szCs w:val="24"/>
           <w:lang w:val="en"/>
         </w:rPr>
-        <w:t xml:space="preserve"> See Appendix GG for further delegation. </w:t>
-      </w:r>
+        <w:t xml:space="preserve"> See </w:t>
+      </w:r>
+      <w:hyperlink r:id="rId13" w:history="1">
+        <w:r>
+          <w:rPr>
+            <w:rStyle w:val="Hyperlink"/>
+            <w:rFonts w:ascii="Times New Roman" w:hAnsi="Times New Roman" w:cs="Times New Roman"/>
+            <w:sz w:val="24"/>
+            <w:szCs w:val="24"/>
+            <w:lang w:val="en"/>
+          </w:rPr>
+          <w:t>Appendix GG</w:t>
+        </w:r>
+      </w:hyperlink>
+      <w:r>
+        <w:rPr>
+          <w:rFonts w:ascii="Times New Roman" w:hAnsi="Times New Roman" w:cs="Times New Roman"/>
+          <w:sz w:val="24"/>
+          <w:szCs w:val="24"/>
+          <w:lang w:val="en"/>
+        </w:rPr>
+        <w:t xml:space="preserve"> for further delegation.</w:t>
+      </w:r>
+    </w:p>
+    <w:p>
+      <w:pPr>
+        <w:pStyle w:val="ind8"/>
+        <w:tabs>
+          <w:tab w:val="clear" w:pos="1728"/>
+          <w:tab w:val="clear" w:pos="2304"/>
+          <w:tab w:val="clear" w:pos="2880"/>
+          <w:tab w:val="clear" w:pos="3456"/>
+        </w:tabs>
+        <w:spacing w:after="240"/>
+        <w:ind w:left="0"/>
+        <w:rPr>
+          <w:rFonts w:ascii="Times New Roman" w:hAnsi="Times New Roman" w:cs="Times New Roman"/>
+          <w:sz w:val="24"/>
+          <w:szCs w:val="24"/>
+          <w:lang w:val="en"/>
+        </w:rPr>
+      </w:pPr>
+    </w:p>
+    <w:p>
+      <w:pPr>
+        <w:pStyle w:val="Heading2"/>
+      </w:pPr>
+      <w:bookmarkStart w:id="28" w:name="_Toc89435059"/>
+      <w:r>
+        <w:rPr>
+          <w:lang w:val="en"/>
+        </w:rPr>
+        <w:t xml:space="preserve">Subpart 5123.12 - </w:t>
+      </w:r>
+      <w:r>
+        <w:t>Ensuring Adequate COVID Safety Protocols for Federal Contractors</w:t>
+      </w:r>
+      <w:bookmarkEnd w:id="28"/>
+    </w:p>
+    <w:p>
+      <w:pPr>
+        <w:pStyle w:val="Heading4"/>
+      </w:pPr>
+      <w:bookmarkStart w:id="29" w:name="_Toc89435060"/>
+      <w:r>
+        <w:rPr>
+          <w:lang w:val="en"/>
+        </w:rPr>
+        <w:t>5123.12-</w:t>
+      </w:r>
+      <w:r>
+        <w:t>90</w:t>
+      </w:r>
+      <w:r>
+        <w:t xml:space="preserve"> </w:t>
+      </w:r>
+      <w:r>
+        <w:t>Ensuring Adequate COVID Safety Protocols for Federal Contractors.</w:t>
+      </w:r>
+      <w:bookmarkEnd w:id="29"/>
+      <w:r>
+        <w:t xml:space="preserve"> </w:t>
+      </w:r>
+    </w:p>
+    <w:p>
+      <w:pPr>
+        <w:rPr>
+          <w:rFonts w:ascii="Times New Roman" w:hAnsi="Times New Roman" w:cs="Times New Roman"/>
+          <w:sz w:val="24"/>
+          <w:szCs w:val="24"/>
+        </w:rPr>
+      </w:pPr>
+      <w:r>
+        <w:rPr>
+          <w:rFonts w:ascii="Times New Roman" w:hAnsi="Times New Roman" w:cs="Times New Roman"/>
+          <w:sz w:val="24"/>
+          <w:szCs w:val="24"/>
+          <w:lang w:val="en"/>
+        </w:rPr>
+        <w:t xml:space="preserve">This subpart implements the requirements of the Executive Order (E.O.) </w:t>
+      </w:r>
+      <w:r>
+        <w:rPr>
+          <w:rFonts w:ascii="Times New Roman" w:hAnsi="Times New Roman" w:cs="Times New Roman"/>
+          <w:sz w:val="24"/>
+          <w:szCs w:val="24"/>
+        </w:rPr>
+        <w:t xml:space="preserve">14042, dated 9 September 2021, Ensuring Adequate COVID Safety Protocols for Federal Contractors.  Follow procedures at </w:t>
+      </w:r>
+      <w:hyperlink r:id="rId14" w:history="1">
+        <w:r>
+          <w:rPr>
+            <w:rStyle w:val="Hyperlink"/>
+            <w:rFonts w:ascii="Times New Roman" w:hAnsi="Times New Roman" w:cs="Times New Roman"/>
+            <w:sz w:val="24"/>
+            <w:szCs w:val="24"/>
+          </w:rPr>
+          <w:t>AFARS PGI 5123.12-90-1.</w:t>
+        </w:r>
+      </w:hyperlink>
     </w:p>
     <w:sectPr>
       <w:pgSz w:w="12240" w:h="15840"/>
@@ -1315,8 +1664,228 @@
 </w:document>
 </file>
 
+<file path=word/numbering.xml><?xml version="1.0" encoding="utf-8"?>
+<w:numbering xmlns:wpc="http://schemas.microsoft.com/office/word/2010/wordprocessingCanvas" xmlns:cx="http://schemas.microsoft.com/office/drawing/2014/chartex" xmlns:cx1="http://schemas.microsoft.com/office/drawing/2015/9/8/chartex" xmlns:cx2="http://schemas.microsoft.com/office/drawing/2015/10/21/chartex" xmlns:cx3="http://schemas.microsoft.com/office/drawing/2016/5/9/chartex" xmlns:cx4="http://schemas.microsoft.com/office/drawing/2016/5/10/chartex" xmlns:cx5="http://schemas.microsoft.com/office/drawing/2016/5/11/chartex" xmlns:cx6="http://schemas.microsoft.com/office/drawing/2016/5/12/chartex" xmlns:cx7="http://schemas.microsoft.com/office/drawing/2016/5/13/chartex" xmlns:cx8="http://schemas.microsoft.com/office/drawing/2016/5/14/chartex" xmlns:mc="http://schemas.openxmlformats.org/markup-compatibility/2006" xmlns:aink="http://schemas.microsoft.com/office/drawing/2016/ink" xmlns:am3d="http://schemas.microsoft.com/office/drawing/2017/model3d" xmlns:o="urn:schemas-microsoft-com:office:office" xmlns:r="http://schemas.openxmlformats.org/officeDocument/2006/relationships" xmlns:m="http://schemas.openxmlformats.org/officeDocument/2006/math" xmlns:v="urn:schemas-microsoft-com:vml" xmlns:wp14="http://schemas.microsoft.com/office/word/2010/wordprocessingDrawing" xmlns:wp="http://schemas.openxmlformats.org/drawingml/2006/wordprocessingDrawing" xmlns:w10="urn:schemas-microsoft-com:office:word" xmlns:w="http://schemas.openxmlformats.org/wordprocessingml/2006/main" xmlns:w14="http://schemas.microsoft.com/office/word/2010/wordml" xmlns:w15="http://schemas.microsoft.com/office/word/2012/wordml" xmlns:w16cex="http://schemas.microsoft.com/office/word/2018/wordml/cex" xmlns:w16cid="http://schemas.microsoft.com/office/word/2016/wordml/cid" xmlns:w16="http://schemas.microsoft.com/office/word/2018/wordml" xmlns:w16sdtdh="http://schemas.microsoft.com/office/word/2020/wordml/sdtdatahash" xmlns:w16se="http://schemas.microsoft.com/office/word/2015/wordml/symex" xmlns:wpg="http://schemas.microsoft.com/office/word/2010/wordprocessingGroup" xmlns:wpi="http://schemas.microsoft.com/office/word/2010/wordprocessingInk" xmlns:wne="http://schemas.microsoft.com/office/word/2006/wordml" xmlns:wps="http://schemas.microsoft.com/office/word/2010/wordprocessingShape" mc:Ignorable="w14 w15 w16se w16cid w16 w16cex w16sdtdh wp14">
+  <w:abstractNum w:abstractNumId="0" w15:restartNumberingAfterBreak="0">
+    <w:nsid w:val="FFFFFF7C"/>
+    <w:multiLevelType w:val="singleLevel"/>
+    <w:tmpl w:val="034A7B00"/>
+    <w:lvl w:ilvl="0">
+      <w:start w:val="1"/>
+      <w:numFmt w:val="decimal"/>
+      <w:lvlText w:val="%1."/>
+      <w:lvlJc w:val="left"/>
+      <w:pPr>
+        <w:tabs>
+          <w:tab w:val="num" w:pos="1800"/>
+        </w:tabs>
+        <w:ind w:left="1800" w:hanging="360"/>
+      </w:pPr>
+    </w:lvl>
+  </w:abstractNum>
+  <w:abstractNum w:abstractNumId="1" w15:restartNumberingAfterBreak="0">
+    <w:nsid w:val="FFFFFF7D"/>
+    <w:multiLevelType w:val="singleLevel"/>
+    <w:tmpl w:val="2F261D1C"/>
+    <w:lvl w:ilvl="0">
+      <w:start w:val="1"/>
+      <w:numFmt w:val="decimal"/>
+      <w:lvlText w:val="%1."/>
+      <w:lvlJc w:val="left"/>
+      <w:pPr>
+        <w:tabs>
+          <w:tab w:val="num" w:pos="1440"/>
+        </w:tabs>
+        <w:ind w:left="1440" w:hanging="360"/>
+      </w:pPr>
+    </w:lvl>
+  </w:abstractNum>
+  <w:abstractNum w:abstractNumId="2" w15:restartNumberingAfterBreak="0">
+    <w:nsid w:val="FFFFFF7E"/>
+    <w:multiLevelType w:val="singleLevel"/>
+    <w:tmpl w:val="244253B8"/>
+    <w:lvl w:ilvl="0">
+      <w:start w:val="1"/>
+      <w:numFmt w:val="decimal"/>
+      <w:lvlText w:val="%1."/>
+      <w:lvlJc w:val="left"/>
+      <w:pPr>
+        <w:tabs>
+          <w:tab w:val="num" w:pos="1080"/>
+        </w:tabs>
+        <w:ind w:left="1080" w:hanging="360"/>
+      </w:pPr>
+    </w:lvl>
+  </w:abstractNum>
+  <w:abstractNum w:abstractNumId="3" w15:restartNumberingAfterBreak="0">
+    <w:nsid w:val="FFFFFF7F"/>
+    <w:multiLevelType w:val="singleLevel"/>
+    <w:tmpl w:val="3B7EC4BE"/>
+    <w:lvl w:ilvl="0">
+      <w:start w:val="1"/>
+      <w:numFmt w:val="decimal"/>
+      <w:lvlText w:val="%1."/>
+      <w:lvlJc w:val="left"/>
+      <w:pPr>
+        <w:tabs>
+          <w:tab w:val="num" w:pos="720"/>
+        </w:tabs>
+        <w:ind w:left="720" w:hanging="360"/>
+      </w:pPr>
+    </w:lvl>
+  </w:abstractNum>
+  <w:abstractNum w:abstractNumId="4" w15:restartNumberingAfterBreak="0">
+    <w:nsid w:val="FFFFFF80"/>
+    <w:multiLevelType w:val="singleLevel"/>
+    <w:tmpl w:val="AC4087C0"/>
+    <w:lvl w:ilvl="0">
+      <w:start w:val="1"/>
+      <w:numFmt w:val="bullet"/>
+      <w:lvlText w:val=""/>
+      <w:lvlJc w:val="left"/>
+      <w:pPr>
+        <w:tabs>
+          <w:tab w:val="num" w:pos="1800"/>
+        </w:tabs>
+        <w:ind w:left="1800" w:hanging="360"/>
+      </w:pPr>
+      <w:rPr>
+        <w:rFonts w:ascii="Symbol" w:hAnsi="Symbol" w:hint="default"/>
+      </w:rPr>
+    </w:lvl>
+  </w:abstractNum>
+  <w:abstractNum w:abstractNumId="5" w15:restartNumberingAfterBreak="0">
+    <w:nsid w:val="FFFFFF81"/>
+    <w:multiLevelType w:val="singleLevel"/>
+    <w:tmpl w:val="F8C06A68"/>
+    <w:lvl w:ilvl="0">
+      <w:start w:val="1"/>
+      <w:numFmt w:val="bullet"/>
+      <w:lvlText w:val=""/>
+      <w:lvlJc w:val="left"/>
+      <w:pPr>
+        <w:tabs>
+          <w:tab w:val="num" w:pos="1440"/>
+        </w:tabs>
+        <w:ind w:left="1440" w:hanging="360"/>
+      </w:pPr>
+      <w:rPr>
+        <w:rFonts w:ascii="Symbol" w:hAnsi="Symbol" w:hint="default"/>
+      </w:rPr>
+    </w:lvl>
+  </w:abstractNum>
+  <w:abstractNum w:abstractNumId="6" w15:restartNumberingAfterBreak="0">
+    <w:nsid w:val="FFFFFF82"/>
+    <w:multiLevelType w:val="singleLevel"/>
+    <w:tmpl w:val="E9E806F4"/>
+    <w:lvl w:ilvl="0">
+      <w:start w:val="1"/>
+      <w:numFmt w:val="bullet"/>
+      <w:lvlText w:val=""/>
+      <w:lvlJc w:val="left"/>
+      <w:pPr>
+        <w:tabs>
+          <w:tab w:val="num" w:pos="1080"/>
+        </w:tabs>
+        <w:ind w:left="1080" w:hanging="360"/>
+      </w:pPr>
+      <w:rPr>
+        <w:rFonts w:ascii="Symbol" w:hAnsi="Symbol" w:hint="default"/>
+      </w:rPr>
+    </w:lvl>
+  </w:abstractNum>
+  <w:abstractNum w:abstractNumId="7" w15:restartNumberingAfterBreak="0">
+    <w:nsid w:val="FFFFFF83"/>
+    <w:multiLevelType w:val="singleLevel"/>
+    <w:tmpl w:val="75722D2A"/>
+    <w:lvl w:ilvl="0">
+      <w:start w:val="1"/>
+      <w:numFmt w:val="bullet"/>
+      <w:lvlText w:val=""/>
+      <w:lvlJc w:val="left"/>
+      <w:pPr>
+        <w:tabs>
+          <w:tab w:val="num" w:pos="720"/>
+        </w:tabs>
+        <w:ind w:left="720" w:hanging="360"/>
+      </w:pPr>
+      <w:rPr>
+        <w:rFonts w:ascii="Symbol" w:hAnsi="Symbol" w:hint="default"/>
+      </w:rPr>
+    </w:lvl>
+  </w:abstractNum>
+  <w:abstractNum w:abstractNumId="8" w15:restartNumberingAfterBreak="0">
+    <w:nsid w:val="FFFFFF88"/>
+    <w:multiLevelType w:val="singleLevel"/>
+    <w:tmpl w:val="7326EA82"/>
+    <w:lvl w:ilvl="0">
+      <w:start w:val="1"/>
+      <w:numFmt w:val="decimal"/>
+      <w:lvlText w:val="%1."/>
+      <w:lvlJc w:val="left"/>
+      <w:pPr>
+        <w:tabs>
+          <w:tab w:val="num" w:pos="360"/>
+        </w:tabs>
+        <w:ind w:left="360" w:hanging="360"/>
+      </w:pPr>
+    </w:lvl>
+  </w:abstractNum>
+  <w:abstractNum w:abstractNumId="9" w15:restartNumberingAfterBreak="0">
+    <w:nsid w:val="FFFFFF89"/>
+    <w:multiLevelType w:val="singleLevel"/>
+    <w:tmpl w:val="E004B0AE"/>
+    <w:lvl w:ilvl="0">
+      <w:start w:val="1"/>
+      <w:numFmt w:val="bullet"/>
+      <w:lvlText w:val=""/>
+      <w:lvlJc w:val="left"/>
+      <w:pPr>
+        <w:tabs>
+          <w:tab w:val="num" w:pos="360"/>
+        </w:tabs>
+        <w:ind w:left="360" w:hanging="360"/>
+      </w:pPr>
+      <w:rPr>
+        <w:rFonts w:ascii="Symbol" w:hAnsi="Symbol" w:hint="default"/>
+      </w:rPr>
+    </w:lvl>
+  </w:abstractNum>
+  <w:num w:numId="1">
+    <w:abstractNumId w:val="9"/>
+  </w:num>
+  <w:num w:numId="2">
+    <w:abstractNumId w:val="7"/>
+  </w:num>
+  <w:num w:numId="3">
+    <w:abstractNumId w:val="6"/>
+  </w:num>
+  <w:num w:numId="4">
+    <w:abstractNumId w:val="5"/>
+  </w:num>
+  <w:num w:numId="5">
+    <w:abstractNumId w:val="4"/>
+  </w:num>
+  <w:num w:numId="6">
+    <w:abstractNumId w:val="8"/>
+  </w:num>
+  <w:num w:numId="7">
+    <w:abstractNumId w:val="3"/>
+  </w:num>
+  <w:num w:numId="8">
+    <w:abstractNumId w:val="2"/>
+  </w:num>
+  <w:num w:numId="9">
+    <w:abstractNumId w:val="1"/>
+  </w:num>
+  <w:num w:numId="10">
+    <w:abstractNumId w:val="0"/>
+  </w:num>
+</w:numbering>
+</file>
+
 <file path=word/styles.xml><?xml version="1.0" encoding="utf-8"?>
-<w:styles xmlns:mc="http://schemas.openxmlformats.org/markup-compatibility/2006" xmlns:r="http://schemas.openxmlformats.org/officeDocument/2006/relationships" xmlns:w="http://schemas.openxmlformats.org/wordprocessingml/2006/main" xmlns:w14="http://schemas.microsoft.com/office/word/2010/wordml" xmlns:w15="http://schemas.microsoft.com/office/word/2012/wordml" xmlns:w16cid="http://schemas.microsoft.com/office/word/2016/wordml/cid" xmlns:w16se="http://schemas.microsoft.com/office/word/2015/wordml/symex" mc:Ignorable="w14 w15 w16se w16cid">
+<w:styles xmlns:mc="http://schemas.openxmlformats.org/markup-compatibility/2006" xmlns:r="http://schemas.openxmlformats.org/officeDocument/2006/relationships" xmlns:w="http://schemas.openxmlformats.org/wordprocessingml/2006/main" xmlns:w14="http://schemas.microsoft.com/office/word/2010/wordml" xmlns:w15="http://schemas.microsoft.com/office/word/2012/wordml" xmlns:w16cex="http://schemas.microsoft.com/office/word/2018/wordml/cex" xmlns:w16cid="http://schemas.microsoft.com/office/word/2016/wordml/cid" xmlns:w16="http://schemas.microsoft.com/office/word/2018/wordml" xmlns:w16sdtdh="http://schemas.microsoft.com/office/word/2020/wordml/sdtdatahash" xmlns:w16se="http://schemas.microsoft.com/office/word/2015/wordml/symex" mc:Ignorable="w14 w15 w16se w16cid w16 w16cex w16sdtdh">
   <w:docDefaults>
     <w:rPrDefault>
       <w:rPr>
@@ -1438,7 +2007,6 @@
     <w:lsdException w:name="HTML Sample" w:semiHidden="1" w:unhideWhenUsed="1"/>
     <w:lsdException w:name="HTML Typewriter" w:semiHidden="1" w:unhideWhenUsed="1"/>
     <w:lsdException w:name="HTML Variable" w:semiHidden="1" w:unhideWhenUsed="1"/>
-    <w:lsdException w:name="Normal Table" w:semiHidden="1" w:unhideWhenUsed="1"/>
     <w:lsdException w:name="annotation subject" w:semiHidden="1" w:unhideWhenUsed="1"/>
     <w:lsdException w:name="No List" w:semiHidden="1" w:unhideWhenUsed="1"/>
     <w:lsdException w:name="Outline List 1" w:semiHidden="1" w:unhideWhenUsed="1"/>
@@ -1481,11 +2049,8 @@
     <w:lsdException w:name="Table Contemporary" w:semiHidden="1" w:unhideWhenUsed="1"/>
     <w:lsdException w:name="Table Elegant" w:semiHidden="1" w:unhideWhenUsed="1"/>
     <w:lsdException w:name="Table Professional" w:semiHidden="1" w:unhideWhenUsed="1"/>
-    <w:lsdException w:name="Table Subtle 1" w:semiHidden="1" w:unhideWhenUsed="1"/>
     <w:lsdException w:name="Table Subtle 2" w:semiHidden="1" w:unhideWhenUsed="1"/>
     <w:lsdException w:name="Table Web 1" w:semiHidden="1" w:unhideWhenUsed="1"/>
-    <w:lsdException w:name="Table Web 2" w:semiHidden="1" w:unhideWhenUsed="1"/>
-    <w:lsdException w:name="Table Web 3" w:semiHidden="1" w:unhideWhenUsed="1"/>
     <w:lsdException w:name="Balloon Text" w:semiHidden="1" w:unhideWhenUsed="1"/>
     <w:lsdException w:name="Table Grid" w:uiPriority="59"/>
     <w:lsdException w:name="Table Theme" w:semiHidden="1" w:unhideWhenUsed="1"/>
@@ -1713,16 +2278,15 @@
   <w:style w:type="paragraph" w:default="1" w:styleId="Normal">
     <w:name w:val="Normal"/>
     <w:qFormat/>
-    <w:rsid w:val="0095732E"/>
+    <w:rsid w:val="00A97967"/>
   </w:style>
   <w:style w:type="paragraph" w:styleId="Heading1">
     <w:name w:val="heading 1"/>
-    <w:basedOn w:val="Normal"/>
     <w:next w:val="Normal"/>
     <w:link w:val="Heading1Char"/>
     <w:uiPriority w:val="9"/>
     <w:qFormat/>
-    <w:rsid w:val="004A0486"/>
+    <w:rsid w:val="00A97967"/>
     <w:pPr>
       <w:spacing w:after="240" w:line="360" w:lineRule="auto"/>
       <w:jc w:val="center"/>
@@ -1743,7 +2307,7 @@
     <w:semiHidden/>
     <w:unhideWhenUsed/>
     <w:qFormat/>
-    <w:rsid w:val="004A0486"/>
+    <w:rsid w:val="00A97967"/>
     <w:pPr>
       <w:keepNext/>
       <w:keepLines/>
@@ -1765,7 +2329,7 @@
     <w:uiPriority w:val="9"/>
     <w:unhideWhenUsed/>
     <w:qFormat/>
-    <w:rsid w:val="004A0486"/>
+    <w:rsid w:val="00A97967"/>
     <w:pPr>
       <w:spacing w:after="240"/>
       <w:outlineLvl w:val="2"/>
@@ -1773,6 +2337,7 @@
     <w:rPr>
       <w:rFonts w:ascii="Times New Roman" w:hAnsi="Times New Roman" w:cs="Times New Roman"/>
       <w:b/>
+      <w:sz w:val="24"/>
       <w:szCs w:val="24"/>
     </w:rPr>
   </w:style>
@@ -1782,7 +2347,7 @@
     <w:link w:val="Heading4Char"/>
     <w:unhideWhenUsed/>
     <w:qFormat/>
-    <w:rsid w:val="0095732E"/>
+    <w:rsid w:val="00A97967"/>
     <w:pPr>
       <w:spacing w:after="240"/>
       <w:outlineLvl w:val="3"/>
@@ -1826,7 +2391,7 @@
     <w:basedOn w:val="DefaultParagraphFont"/>
     <w:link w:val="Heading2"/>
     <w:semiHidden/>
-    <w:rsid w:val="004A0486"/>
+    <w:rsid w:val="00A97967"/>
     <w:rPr>
       <w:rFonts w:ascii="Times New Roman" w:hAnsi="Times New Roman" w:cs="Times New Roman"/>
       <w:b/>
@@ -1837,7 +2402,7 @@
     <w:name w:val="Heading 4 Char"/>
     <w:basedOn w:val="DefaultParagraphFont"/>
     <w:link w:val="Heading4"/>
-    <w:rsid w:val="0095732E"/>
+    <w:rsid w:val="00A97967"/>
     <w:rPr>
       <w:rFonts w:ascii="Times New Roman" w:hAnsi="Times New Roman" w:cs="Times New Roman"/>
       <w:b/>
@@ -2000,10 +2565,11 @@
     <w:basedOn w:val="DefaultParagraphFont"/>
     <w:link w:val="Heading3"/>
     <w:uiPriority w:val="9"/>
-    <w:rsid w:val="004A0486"/>
+    <w:rsid w:val="00A97967"/>
     <w:rPr>
       <w:rFonts w:ascii="Times New Roman" w:hAnsi="Times New Roman" w:cs="Times New Roman"/>
       <w:b/>
+      <w:sz w:val="24"/>
       <w:szCs w:val="24"/>
     </w:rPr>
   </w:style>
@@ -2049,7 +2615,7 @@
     <w:basedOn w:val="DefaultParagraphFont"/>
     <w:link w:val="Heading1"/>
     <w:uiPriority w:val="9"/>
-    <w:rsid w:val="004A0486"/>
+    <w:rsid w:val="00A97967"/>
     <w:rPr>
       <w:rFonts w:ascii="Times New Roman" w:eastAsiaTheme="majorEastAsia" w:hAnsi="Times New Roman" w:cs="Times New Roman"/>
       <w:b/>
@@ -2061,16 +2627,14 @@
     <w:name w:val="List 2"/>
     <w:basedOn w:val="Normal"/>
     <w:uiPriority w:val="99"/>
-    <w:semiHidden/>
     <w:unhideWhenUsed/>
-    <w:rsid w:val="004A0486"/>
+    <w:rsid w:val="00A97967"/>
     <w:pPr>
       <w:spacing w:after="160" w:line="259" w:lineRule="auto"/>
       <w:ind w:firstLine="360"/>
     </w:pPr>
     <w:rPr>
       <w:rFonts w:ascii="Times New Roman" w:hAnsi="Times New Roman" w:cs="Times New Roman"/>
-      <w:sz w:val="24"/>
     </w:rPr>
   </w:style>
   <w:style w:type="paragraph" w:styleId="List3">
@@ -2078,16 +2642,14 @@
     <w:basedOn w:val="Normal"/>
     <w:link w:val="List3Char"/>
     <w:uiPriority w:val="99"/>
-    <w:semiHidden/>
     <w:unhideWhenUsed/>
-    <w:rsid w:val="004A0486"/>
+    <w:rsid w:val="00A97967"/>
     <w:pPr>
       <w:spacing w:after="160" w:line="259" w:lineRule="auto"/>
       <w:ind w:firstLine="720"/>
     </w:pPr>
     <w:rPr>
       <w:rFonts w:ascii="Times New Roman" w:hAnsi="Times New Roman" w:cs="Times New Roman"/>
-      <w:sz w:val="24"/>
     </w:rPr>
   </w:style>
   <w:style w:type="paragraph" w:styleId="List4">
@@ -2096,15 +2658,13 @@
     <w:uiPriority w:val="99"/>
     <w:semiHidden/>
     <w:unhideWhenUsed/>
-    <w:rsid w:val="004A0486"/>
+    <w:rsid w:val="00A97967"/>
     <w:pPr>
       <w:spacing w:after="160" w:line="259" w:lineRule="auto"/>
       <w:ind w:firstLine="1080"/>
-      <w:contextualSpacing/>
     </w:pPr>
     <w:rPr>
       <w:rFonts w:ascii="Times New Roman" w:hAnsi="Times New Roman" w:cs="Times New Roman"/>
-      <w:sz w:val="24"/>
     </w:rPr>
   </w:style>
   <w:style w:type="paragraph" w:styleId="List5">
@@ -2113,24 +2673,22 @@
     <w:uiPriority w:val="99"/>
     <w:semiHidden/>
     <w:unhideWhenUsed/>
-    <w:rsid w:val="004A0486"/>
+    <w:rsid w:val="00A97967"/>
     <w:pPr>
       <w:spacing w:after="160" w:line="259" w:lineRule="auto"/>
       <w:ind w:firstLine="1440"/>
-      <w:contextualSpacing/>
     </w:pPr>
     <w:rPr>
       <w:rFonts w:ascii="Times New Roman" w:hAnsi="Times New Roman" w:cs="Times New Roman"/>
-      <w:sz w:val="24"/>
     </w:rPr>
   </w:style>
   <w:style w:type="paragraph" w:customStyle="1" w:styleId="List1">
     <w:name w:val="List 1"/>
-    <w:basedOn w:val="List"/>
+    <w:basedOn w:val="Normal"/>
     <w:link w:val="List1Char"/>
-    <w:rsid w:val="004A0486"/>
+    <w:rsid w:val="00A97967"/>
     <w:pPr>
-      <w:spacing w:after="160" w:line="240" w:lineRule="auto"/>
+      <w:spacing w:after="160" w:line="259" w:lineRule="auto"/>
     </w:pPr>
     <w:rPr>
       <w:rFonts w:ascii="Times New Roman" w:hAnsi="Times New Roman" w:cs="Times New Roman"/>
@@ -2142,7 +2700,7 @@
     <w:name w:val="List 1 Char"/>
     <w:basedOn w:val="Heading4Char"/>
     <w:link w:val="List1"/>
-    <w:rsid w:val="004A0486"/>
+    <w:rsid w:val="00A97967"/>
     <w:rPr>
       <w:rFonts w:ascii="Times New Roman" w:hAnsi="Times New Roman" w:cs="Times New Roman"/>
       <w:b w:val="0"/>
@@ -2153,7 +2711,7 @@
   <w:style w:type="paragraph" w:customStyle="1" w:styleId="List6">
     <w:name w:val="List 6"/>
     <w:link w:val="List6Char"/>
-    <w:rsid w:val="004A0486"/>
+    <w:rsid w:val="00A97967"/>
     <w:pPr>
       <w:spacing w:line="259" w:lineRule="auto"/>
       <w:ind w:firstLine="2160"/>
@@ -2168,7 +2726,7 @@
     <w:name w:val="List 6 Char"/>
     <w:basedOn w:val="Heading4Char"/>
     <w:link w:val="List6"/>
-    <w:rsid w:val="004A0486"/>
+    <w:rsid w:val="00A97967"/>
     <w:rPr>
       <w:rFonts w:ascii="Times New Roman" w:hAnsi="Times New Roman" w:cs="Times New Roman"/>
       <w:b w:val="0"/>
@@ -2179,15 +2737,13 @@
   <w:style w:type="paragraph" w:customStyle="1" w:styleId="List7">
     <w:name w:val="List 7"/>
     <w:link w:val="List7Char"/>
-    <w:rsid w:val="004A0486"/>
+    <w:rsid w:val="00A97967"/>
     <w:pPr>
       <w:spacing w:after="160" w:line="259" w:lineRule="auto"/>
       <w:ind w:firstLine="3240"/>
-      <w:contextualSpacing/>
     </w:pPr>
     <w:rPr>
       <w:rFonts w:ascii="Times New Roman" w:hAnsi="Times New Roman" w:cs="Times New Roman"/>
-      <w:b/>
       <w:sz w:val="24"/>
       <w:szCs w:val="24"/>
     </w:rPr>
@@ -2196,10 +2752,10 @@
     <w:name w:val="List 7 Char"/>
     <w:basedOn w:val="Heading4Char"/>
     <w:link w:val="List7"/>
-    <w:rsid w:val="004A0486"/>
+    <w:rsid w:val="00A97967"/>
     <w:rPr>
       <w:rFonts w:ascii="Times New Roman" w:hAnsi="Times New Roman" w:cs="Times New Roman"/>
-      <w:b/>
+      <w:b w:val="0"/>
       <w:sz w:val="24"/>
       <w:szCs w:val="24"/>
     </w:rPr>
@@ -2207,7 +2763,7 @@
   <w:style w:type="paragraph" w:customStyle="1" w:styleId="List8">
     <w:name w:val="List 8"/>
     <w:link w:val="List8Char"/>
-    <w:rsid w:val="004A0486"/>
+    <w:rsid w:val="00A97967"/>
     <w:pPr>
       <w:spacing w:after="160" w:line="259" w:lineRule="auto"/>
       <w:ind w:firstLine="3600"/>
@@ -2222,7 +2778,7 @@
     <w:name w:val="List 8 Char"/>
     <w:basedOn w:val="Heading4Char"/>
     <w:link w:val="List8"/>
-    <w:rsid w:val="004A0486"/>
+    <w:rsid w:val="00A97967"/>
     <w:rPr>
       <w:rFonts w:ascii="Times New Roman" w:hAnsi="Times New Roman" w:cs="Times New Roman"/>
       <w:b w:val="0"/>
@@ -2234,7 +2790,7 @@
     <w:name w:val="List 1_change"/>
     <w:basedOn w:val="List3"/>
     <w:link w:val="List1changeChar"/>
-    <w:rsid w:val="004A0486"/>
+    <w:rsid w:val="00A97967"/>
     <w:pPr>
       <w:widowControl w:val="0"/>
       <w:tabs>
@@ -2254,23 +2810,20 @@
     <w:basedOn w:val="DefaultParagraphFont"/>
     <w:link w:val="List3"/>
     <w:uiPriority w:val="99"/>
-    <w:semiHidden/>
-    <w:rsid w:val="004A0486"/>
+    <w:rsid w:val="00A97967"/>
     <w:rPr>
       <w:rFonts w:ascii="Times New Roman" w:hAnsi="Times New Roman" w:cs="Times New Roman"/>
-      <w:sz w:val="24"/>
     </w:rPr>
   </w:style>
   <w:style w:type="character" w:customStyle="1" w:styleId="List1changeChar">
     <w:name w:val="List 1_change Char"/>
     <w:basedOn w:val="List3Char"/>
     <w:link w:val="List1change"/>
-    <w:rsid w:val="004A0486"/>
+    <w:rsid w:val="00A97967"/>
     <w:rPr>
       <w:rFonts w:ascii="Times New Roman" w:hAnsi="Times New Roman" w:cs="Times New Roman"/>
       <w:color w:val="000000"/>
       <w:spacing w:val="-2"/>
-      <w:sz w:val="24"/>
       <w:szCs w:val="24"/>
     </w:rPr>
   </w:style>
@@ -2278,7 +2831,7 @@
     <w:name w:val="List 2_change"/>
     <w:basedOn w:val="List3"/>
     <w:link w:val="List2changeChar"/>
-    <w:rsid w:val="004A0486"/>
+    <w:rsid w:val="00A97967"/>
     <w:pPr>
       <w:spacing w:after="0" w:line="240" w:lineRule="auto"/>
       <w:ind w:left="720" w:hanging="360"/>
@@ -2293,12 +2846,11 @@
     <w:name w:val="List 2_change Char"/>
     <w:basedOn w:val="List3Char"/>
     <w:link w:val="List2change"/>
-    <w:rsid w:val="004A0486"/>
+    <w:rsid w:val="00A97967"/>
     <w:rPr>
       <w:rFonts w:ascii="Times New Roman" w:hAnsi="Times New Roman" w:cs="Times New Roman"/>
       <w:color w:val="000000"/>
       <w:spacing w:val="-2"/>
-      <w:sz w:val="24"/>
       <w:szCs w:val="24"/>
     </w:rPr>
   </w:style>
@@ -2306,7 +2858,7 @@
     <w:name w:val="List 3_change"/>
     <w:basedOn w:val="List3"/>
     <w:link w:val="List3changeChar"/>
-    <w:rsid w:val="004A0486"/>
+    <w:rsid w:val="00A97967"/>
     <w:pPr>
       <w:spacing w:after="0" w:line="240" w:lineRule="auto"/>
       <w:ind w:left="1080" w:hanging="360"/>
@@ -2321,11 +2873,10 @@
     <w:name w:val="List 3_change Char"/>
     <w:basedOn w:val="List3Char"/>
     <w:link w:val="List3change"/>
-    <w:rsid w:val="004A0486"/>
+    <w:rsid w:val="00A97967"/>
     <w:rPr>
       <w:rFonts w:ascii="Times New Roman" w:hAnsi="Times New Roman" w:cs="Times New Roman"/>
       <w:spacing w:val="-2"/>
-      <w:sz w:val="24"/>
       <w:szCs w:val="24"/>
     </w:rPr>
   </w:style>
@@ -2333,7 +2884,7 @@
     <w:name w:val="List 4_change"/>
     <w:basedOn w:val="List3"/>
     <w:link w:val="List4changeChar"/>
-    <w:rsid w:val="004A0486"/>
+    <w:rsid w:val="00A97967"/>
     <w:pPr>
       <w:spacing w:after="0" w:line="240" w:lineRule="auto"/>
       <w:ind w:left="1440" w:hanging="360"/>
@@ -2348,11 +2899,10 @@
     <w:name w:val="List 4_change Char"/>
     <w:basedOn w:val="List3Char"/>
     <w:link w:val="List4change"/>
-    <w:rsid w:val="004A0486"/>
+    <w:rsid w:val="00A97967"/>
     <w:rPr>
       <w:rFonts w:ascii="Times New Roman" w:hAnsi="Times New Roman" w:cs="Times New Roman"/>
       <w:spacing w:val="-2"/>
-      <w:sz w:val="24"/>
       <w:szCs w:val="24"/>
     </w:rPr>
   </w:style>
@@ -2363,10 +2913,17 @@
     <w:autoRedefine/>
     <w:uiPriority w:val="39"/>
     <w:unhideWhenUsed/>
-    <w:rsid w:val="00E42C52"/>
+    <w:rsid w:val="00A97967"/>
     <w:pPr>
+      <w:tabs>
+        <w:tab w:val="right" w:leader="dot" w:pos="9350"/>
+      </w:tabs>
       <w:spacing w:after="100"/>
     </w:pPr>
+    <w:rPr>
+      <w:rFonts w:ascii="Times New Roman" w:hAnsi="Times New Roman" w:cs="Times New Roman"/>
+      <w:noProof/>
+    </w:rPr>
   </w:style>
   <w:style w:type="paragraph" w:styleId="TOC2">
     <w:name w:val="toc 2"/>
@@ -2375,22 +2932,10 @@
     <w:autoRedefine/>
     <w:uiPriority w:val="39"/>
     <w:unhideWhenUsed/>
-    <w:rsid w:val="00E42C52"/>
+    <w:rsid w:val="00A97967"/>
     <w:pPr>
       <w:spacing w:after="100"/>
       <w:ind w:left="220"/>
-    </w:pPr>
-  </w:style>
-  <w:style w:type="paragraph" w:styleId="List">
-    <w:name w:val="List"/>
-    <w:basedOn w:val="Normal"/>
-    <w:uiPriority w:val="99"/>
-    <w:semiHidden/>
-    <w:unhideWhenUsed/>
-    <w:rsid w:val="00696873"/>
-    <w:pPr>
-      <w:ind w:left="360" w:hanging="360"/>
-      <w:contextualSpacing/>
     </w:pPr>
   </w:style>
 </w:styles>
@@ -2680,75 +3225,56 @@
 </file>
 
 <file path=customXml/item1.xml><?xml version="1.0" encoding="utf-8"?>
-<p:properties xmlns:p="http://schemas.microsoft.com/office/2006/metadata/properties" xmlns:xsi="http://www.w3.org/2001/XMLSchema-instance" xmlns:pc="http://schemas.microsoft.com/office/infopath/2007/PartnerControls">
-  <documentManagement>
-    <gda6e4b5ce9b49d2aa48ca756ed1550e xmlns="4d2834f2-6e62-48ef-822a-880d84868a39">
-      <Terms xmlns="http://schemas.microsoft.com/office/infopath/2007/PartnerControls">
-        <TermInfo xmlns="http://schemas.microsoft.com/office/infopath/2007/PartnerControls">
-          <TermName xmlns="http://schemas.microsoft.com/office/infopath/2007/PartnerControls">Final</TermName>
-          <TermId xmlns="http://schemas.microsoft.com/office/infopath/2007/PartnerControls">260ff4ba-7e6d-4f69-b2f8-5d9b6aa5bf2e</TermId>
-        </TermInfo>
-      </Terms>
-    </gda6e4b5ce9b49d2aa48ca756ed1550e>
-    <Visibility xmlns="4d2834f2-6e62-48ef-822a-880d84868a39">Internal</Visibility>
-    <Related_x0020_Words_x002f_Description xmlns="4d2834f2-6e62-48ef-822a-880d84868a39">&lt;div class="ExternalClass6AA874021CE14F6E8AF256B88680FED5"&gt;&amp;#160;&lt;/div&gt;</Related_x0020_Words_x002f_Description>
-    <Posted_x0020_By_x002f_Author xmlns="4d2834f2-6e62-48ef-822a-880d84868a39">
-      <UserInfo>
-        <DisplayName>Jordan, Amanda C Ms CIV USA ASA ALT</DisplayName>
-        <AccountId>168</AccountId>
-        <AccountType/>
-      </UserInfo>
-    </Posted_x0020_By_x002f_Author>
-    <k7fb65748f04451ebe52ab3a8ef4f06e xmlns="4d2834f2-6e62-48ef-822a-880d84868a39">
-      <Terms xmlns="http://schemas.microsoft.com/office/infopath/2007/PartnerControls"/>
-    </k7fb65748f04451ebe52ab3a8ef4f06e>
-    <TaxCatchAll xmlns="4d2834f2-6e62-48ef-822a-880d84868a39">
-      <Value>487</Value>
-      <Value>10</Value>
-      <Value>9</Value>
-      <Value>8</Value>
-      <Value>23</Value>
-      <Value>242</Value>
-    </TaxCatchAll>
-    <k5f03eb0b8f145c593adfde1e5d76637 xmlns="4d2834f2-6e62-48ef-822a-880d84868a39">
-      <Terms xmlns="http://schemas.microsoft.com/office/infopath/2007/PartnerControls">
-        <TermInfo xmlns="http://schemas.microsoft.com/office/infopath/2007/PartnerControls">
-          <TermName xmlns="http://schemas.microsoft.com/office/infopath/2007/PartnerControls">Regulation</TermName>
-          <TermId xmlns="http://schemas.microsoft.com/office/infopath/2007/PartnerControls">1d7f43a6-f8bb-4223-9c6f-9b729e816bd9</TermId>
-        </TermInfo>
-      </Terms>
-    </k5f03eb0b8f145c593adfde1e5d76637>
-    <b32cdbbdcfbf448899278e680467c731 xmlns="4d2834f2-6e62-48ef-822a-880d84868a39">
-      <Terms xmlns="http://schemas.microsoft.com/office/infopath/2007/PartnerControls">
-        <TermInfo xmlns="http://schemas.microsoft.com/office/infopath/2007/PartnerControls">
-          <TermName xmlns="http://schemas.microsoft.com/office/infopath/2007/PartnerControls">DASA(P) Procurement Policy</TermName>
-          <TermId xmlns="http://schemas.microsoft.com/office/infopath/2007/PartnerControls">baec6d0f-085c-46bf-a19f-61084e9a69d8</TermId>
-        </TermInfo>
-      </Terms>
-    </b32cdbbdcfbf448899278e680467c731>
-    <_dlc_DocId xmlns="4d2834f2-6e62-48ef-822a-880d84868a39">DASAP-90-488</_dlc_DocId>
-    <_dlc_DocIdUrl xmlns="4d2834f2-6e62-48ef-822a-880d84868a39">
-      <Url>https://spcs3.kc.army.mil/asaalt/ZPTeam/PPS/_layouts/15/DocIdRedir.aspx?ID=DASAP-90-488</Url>
-      <Description>DASAP-90-488</Description>
-    </_dlc_DocIdUrl>
-    <Part xmlns="4d2834f2-6e62-48ef-822a-880d84868a39">5123</Part>
-    <Subpart xmlns="4d2834f2-6e62-48ef-822a-880d84868a39" xsi:nil="true"/>
-    <WebPartName xmlns="4d2834f2-6e62-48ef-822a-880d84868a39" xsi:nil="true"/>
-    <AFARSRevisionNo xmlns="4d2834f2-6e62-48ef-822a-880d84868a39">27.01</AFARSRevisionNo>
-  </documentManagement>
-</p:properties>
+<?mso-contentType ?>
+<spe:Receivers xmlns:spe="http://schemas.microsoft.com/sharepoint/events">
+  <Receiver>
+    <Name>Document ID Generator</Name>
+    <Synchronization>Synchronous</Synchronization>
+    <Type>10001</Type>
+    <SequenceNumber>1000</SequenceNumber>
+    <Url/>
+    <Assembly>Microsoft.Office.DocumentManagement, Version=15.0.0.0, Culture=neutral, PublicKeyToken=71e9bce111e9429c</Assembly>
+    <Class>Microsoft.Office.DocumentManagement.Internal.DocIdHandler</Class>
+    <Data/>
+    <Filter/>
+  </Receiver>
+  <Receiver>
+    <Name>Document ID Generator</Name>
+    <Synchronization>Synchronous</Synchronization>
+    <Type>10002</Type>
+    <SequenceNumber>1001</SequenceNumber>
+    <Url/>
+    <Assembly>Microsoft.Office.DocumentManagement, Version=15.0.0.0, Culture=neutral, PublicKeyToken=71e9bce111e9429c</Assembly>
+    <Class>Microsoft.Office.DocumentManagement.Internal.DocIdHandler</Class>
+    <Data/>
+    <Filter/>
+  </Receiver>
+  <Receiver>
+    <Name>Document ID Generator</Name>
+    <Synchronization>Synchronous</Synchronization>
+    <Type>10004</Type>
+    <SequenceNumber>1002</SequenceNumber>
+    <Url/>
+    <Assembly>Microsoft.Office.DocumentManagement, Version=15.0.0.0, Culture=neutral, PublicKeyToken=71e9bce111e9429c</Assembly>
+    <Class>Microsoft.Office.DocumentManagement.Internal.DocIdHandler</Class>
+    <Data/>
+    <Filter/>
+  </Receiver>
+  <Receiver>
+    <Name>Document ID Generator</Name>
+    <Synchronization>Synchronous</Synchronization>
+    <Type>10006</Type>
+    <SequenceNumber>1003</SequenceNumber>
+    <Url/>
+    <Assembly>Microsoft.Office.DocumentManagement, Version=15.0.0.0, Culture=neutral, PublicKeyToken=71e9bce111e9429c</Assembly>
+    <Class>Microsoft.Office.DocumentManagement.Internal.DocIdHandler</Class>
+    <Data/>
+    <Filter/>
+  </Receiver>
+</spe:Receivers>
 </file>
 
 <file path=customXml/item2.xml><?xml version="1.0" encoding="utf-8"?>
-<?mso-contentType ?>
-<FormTemplates xmlns="http://schemas.microsoft.com/sharepoint/v3/contenttype/forms">
-  <Display>DocumentLibraryForm</Display>
-  <Edit>DocumentLibraryForm</Edit>
-  <New>DocumentLibraryForm</New>
-</FormTemplates>
-</file>
-
-<file path=customXml/item3.xml><?xml version="1.0" encoding="utf-8"?>
 <ct:contentTypeSchema xmlns:ct="http://schemas.microsoft.com/office/2006/metadata/contentType" xmlns:ma="http://schemas.microsoft.com/office/2006/metadata/properties/metaAttributes" ct:_="" ma:_="" ma:contentTypeName="AFARS" ma:contentTypeID="0x0101005B30DBF8331A6E49B938A000A393551D00BF7CB0DACCB2794986B8E90A9FF96C63" ma:contentTypeVersion="23" ma:contentTypeDescription="Army Federal Acquisition Regulation Supplement" ma:contentTypeScope="" ma:versionID="86d6480d484284c9b3b4cc1a313a0202">
   <xsd:schema xmlns:xsd="http://www.w3.org/2001/XMLSchema" xmlns:xs="http://www.w3.org/2001/XMLSchema" xmlns:p="http://schemas.microsoft.com/office/2006/metadata/properties" xmlns:ns1="4d2834f2-6e62-48ef-822a-880d84868a39" targetNamespace="http://schemas.microsoft.com/office/2006/metadata/properties" ma:root="true" ma:fieldsID="4830b98530b6a38c7f266cc2d908e6a1" ns1:_="">
     <xsd:import namespace="4d2834f2-6e62-48ef-822a-880d84868a39"/>
@@ -3018,85 +3544,88 @@
 </ct:contentTypeSchema>
 </file>
 
+<file path=customXml/item3.xml><?xml version="1.0" encoding="utf-8"?>
+<?mso-contentType ?>
+<FormTemplates xmlns="http://schemas.microsoft.com/sharepoint/v3/contenttype/forms">
+  <Display>DocumentLibraryForm</Display>
+  <Edit>DocumentLibraryForm</Edit>
+  <New>DocumentLibraryForm</New>
+</FormTemplates>
+</file>
+
 <file path=customXml/item4.xml><?xml version="1.0" encoding="utf-8"?>
-<?mso-contentType ?>
-<spe:Receivers xmlns:spe="http://schemas.microsoft.com/sharepoint/events">
-  <Receiver>
-    <Name>Document ID Generator</Name>
-    <Synchronization>Synchronous</Synchronization>
-    <Type>10001</Type>
-    <SequenceNumber>1000</SequenceNumber>
-    <Url/>
-    <Assembly>Microsoft.Office.DocumentManagement, Version=15.0.0.0, Culture=neutral, PublicKeyToken=71e9bce111e9429c</Assembly>
-    <Class>Microsoft.Office.DocumentManagement.Internal.DocIdHandler</Class>
-    <Data/>
-    <Filter/>
-  </Receiver>
-  <Receiver>
-    <Name>Document ID Generator</Name>
-    <Synchronization>Synchronous</Synchronization>
-    <Type>10002</Type>
-    <SequenceNumber>1001</SequenceNumber>
-    <Url/>
-    <Assembly>Microsoft.Office.DocumentManagement, Version=15.0.0.0, Culture=neutral, PublicKeyToken=71e9bce111e9429c</Assembly>
-    <Class>Microsoft.Office.DocumentManagement.Internal.DocIdHandler</Class>
-    <Data/>
-    <Filter/>
-  </Receiver>
-  <Receiver>
-    <Name>Document ID Generator</Name>
-    <Synchronization>Synchronous</Synchronization>
-    <Type>10004</Type>
-    <SequenceNumber>1002</SequenceNumber>
-    <Url/>
-    <Assembly>Microsoft.Office.DocumentManagement, Version=15.0.0.0, Culture=neutral, PublicKeyToken=71e9bce111e9429c</Assembly>
-    <Class>Microsoft.Office.DocumentManagement.Internal.DocIdHandler</Class>
-    <Data/>
-    <Filter/>
-  </Receiver>
-  <Receiver>
-    <Name>Document ID Generator</Name>
-    <Synchronization>Synchronous</Synchronization>
-    <Type>10006</Type>
-    <SequenceNumber>1003</SequenceNumber>
-    <Url/>
-    <Assembly>Microsoft.Office.DocumentManagement, Version=15.0.0.0, Culture=neutral, PublicKeyToken=71e9bce111e9429c</Assembly>
-    <Class>Microsoft.Office.DocumentManagement.Internal.DocIdHandler</Class>
-    <Data/>
-    <Filter/>
-  </Receiver>
-</spe:Receivers>
+<b:Sources xmlns:b="http://schemas.openxmlformats.org/officeDocument/2006/bibliography" xmlns="http://schemas.openxmlformats.org/officeDocument/2006/bibliography" SelectedStyle="\APA.XSL" StyleName="APA Fifth Edition"/>
 </file>
 
 <file path=customXml/item5.xml><?xml version="1.0" encoding="utf-8"?>
-<b:Sources xmlns:b="http://schemas.openxmlformats.org/officeDocument/2006/bibliography" xmlns="http://schemas.openxmlformats.org/officeDocument/2006/bibliography" SelectedStyle="\APA.XSL" StyleName="APA Fifth Edition"/>
+<p:properties xmlns:p="http://schemas.microsoft.com/office/2006/metadata/properties" xmlns:xsi="http://www.w3.org/2001/XMLSchema-instance" xmlns:pc="http://schemas.microsoft.com/office/infopath/2007/PartnerControls">
+  <documentManagement>
+    <gda6e4b5ce9b49d2aa48ca756ed1550e xmlns="4d2834f2-6e62-48ef-822a-880d84868a39">
+      <Terms xmlns="http://schemas.microsoft.com/office/infopath/2007/PartnerControls">
+        <TermInfo xmlns="http://schemas.microsoft.com/office/infopath/2007/PartnerControls">
+          <TermName xmlns="http://schemas.microsoft.com/office/infopath/2007/PartnerControls">Final</TermName>
+          <TermId xmlns="http://schemas.microsoft.com/office/infopath/2007/PartnerControls">260ff4ba-7e6d-4f69-b2f8-5d9b6aa5bf2e</TermId>
+        </TermInfo>
+      </Terms>
+    </gda6e4b5ce9b49d2aa48ca756ed1550e>
+    <Visibility xmlns="4d2834f2-6e62-48ef-822a-880d84868a39">Internal</Visibility>
+    <Related_x0020_Words_x002f_Description xmlns="4d2834f2-6e62-48ef-822a-880d84868a39">&lt;div class="ExternalClass6AA874021CE14F6E8AF256B88680FED5"&gt;&amp;#160;&lt;/div&gt;</Related_x0020_Words_x002f_Description>
+    <Posted_x0020_By_x002f_Author xmlns="4d2834f2-6e62-48ef-822a-880d84868a39">
+      <UserInfo>
+        <DisplayName>Jordan, Amanda C Ms CIV USA ASA ALT</DisplayName>
+        <AccountId>168</AccountId>
+        <AccountType/>
+      </UserInfo>
+    </Posted_x0020_By_x002f_Author>
+    <k7fb65748f04451ebe52ab3a8ef4f06e xmlns="4d2834f2-6e62-48ef-822a-880d84868a39">
+      <Terms xmlns="http://schemas.microsoft.com/office/infopath/2007/PartnerControls"/>
+    </k7fb65748f04451ebe52ab3a8ef4f06e>
+    <TaxCatchAll xmlns="4d2834f2-6e62-48ef-822a-880d84868a39">
+      <Value>487</Value>
+      <Value>10</Value>
+      <Value>9</Value>
+      <Value>8</Value>
+      <Value>23</Value>
+      <Value>242</Value>
+    </TaxCatchAll>
+    <k5f03eb0b8f145c593adfde1e5d76637 xmlns="4d2834f2-6e62-48ef-822a-880d84868a39">
+      <Terms xmlns="http://schemas.microsoft.com/office/infopath/2007/PartnerControls">
+        <TermInfo xmlns="http://schemas.microsoft.com/office/infopath/2007/PartnerControls">
+          <TermName xmlns="http://schemas.microsoft.com/office/infopath/2007/PartnerControls">Regulation</TermName>
+          <TermId xmlns="http://schemas.microsoft.com/office/infopath/2007/PartnerControls">1d7f43a6-f8bb-4223-9c6f-9b729e816bd9</TermId>
+        </TermInfo>
+      </Terms>
+    </k5f03eb0b8f145c593adfde1e5d76637>
+    <b32cdbbdcfbf448899278e680467c731 xmlns="4d2834f2-6e62-48ef-822a-880d84868a39">
+      <Terms xmlns="http://schemas.microsoft.com/office/infopath/2007/PartnerControls">
+        <TermInfo xmlns="http://schemas.microsoft.com/office/infopath/2007/PartnerControls">
+          <TermName xmlns="http://schemas.microsoft.com/office/infopath/2007/PartnerControls">DASA(P) Procurement Policy</TermName>
+          <TermId xmlns="http://schemas.microsoft.com/office/infopath/2007/PartnerControls">baec6d0f-085c-46bf-a19f-61084e9a69d8</TermId>
+        </TermInfo>
+      </Terms>
+    </b32cdbbdcfbf448899278e680467c731>
+    <_dlc_DocId xmlns="4d2834f2-6e62-48ef-822a-880d84868a39">DASAP-90-488</_dlc_DocId>
+    <_dlc_DocIdUrl xmlns="4d2834f2-6e62-48ef-822a-880d84868a39">
+      <Url>https://spcs3.kc.army.mil/asaalt/ZPTeam/PPS/_layouts/15/DocIdRedir.aspx?ID=DASAP-90-488</Url>
+      <Description>DASAP-90-488</Description>
+    </_dlc_DocIdUrl>
+    <Part xmlns="4d2834f2-6e62-48ef-822a-880d84868a39">5123</Part>
+    <Subpart xmlns="4d2834f2-6e62-48ef-822a-880d84868a39" xsi:nil="true"/>
+    <WebPartName xmlns="4d2834f2-6e62-48ef-822a-880d84868a39" xsi:nil="true"/>
+    <AFARSRevisionNo xmlns="4d2834f2-6e62-48ef-822a-880d84868a39">27.01</AFARSRevisionNo>
+  </documentManagement>
+</p:properties>
 </file>
 
 <file path=customXml/itemProps1.xml><?xml version="1.0" encoding="utf-8"?>
-<ds:datastoreItem xmlns:ds="http://schemas.openxmlformats.org/officeDocument/2006/customXml" ds:itemID="{3177DBCD-EAD1-4EBD-9A90-A62FE4B5BFC5}">
+<ds:datastoreItem xmlns:ds="http://schemas.openxmlformats.org/officeDocument/2006/customXml" ds:itemID="{523AD9D1-8D10-4510-85E4-065CDFC52C95}">
   <ds:schemaRefs>
-    <ds:schemaRef ds:uri="http://purl.org/dc/terms/"/>
-    <ds:schemaRef ds:uri="http://schemas.microsoft.com/office/2006/documentManagement/types"/>
-    <ds:schemaRef ds:uri="http://purl.org/dc/dcmitype/"/>
-    <ds:schemaRef ds:uri="http://purl.org/dc/elements/1.1/"/>
-    <ds:schemaRef ds:uri="http://schemas.microsoft.com/office/2006/metadata/properties"/>
-    <ds:schemaRef ds:uri="4d2834f2-6e62-48ef-822a-880d84868a39"/>
-    <ds:schemaRef ds:uri="http://schemas.openxmlformats.org/package/2006/metadata/core-properties"/>
-    <ds:schemaRef ds:uri="http://schemas.microsoft.com/office/infopath/2007/PartnerControls"/>
-    <ds:schemaRef ds:uri="http://www.w3.org/XML/1998/namespace"/>
+    <ds:schemaRef ds:uri="http://schemas.microsoft.com/sharepoint/events"/>
   </ds:schemaRefs>
 </ds:datastoreItem>
 </file>
 
 <file path=customXml/itemProps2.xml><?xml version="1.0" encoding="utf-8"?>
-<ds:datastoreItem xmlns:ds="http://schemas.openxmlformats.org/officeDocument/2006/customXml" ds:itemID="{1FD29D09-1BB7-44AD-A4E5-7BC01B788E4F}">
-  <ds:schemaRefs>
-    <ds:schemaRef ds:uri="http://schemas.microsoft.com/sharepoint/v3/contenttype/forms"/>
-  </ds:schemaRefs>
-</ds:datastoreItem>
-</file>
-
-<file path=customXml/itemProps3.xml><?xml version="1.0" encoding="utf-8"?>
 <ds:datastoreItem xmlns:ds="http://schemas.openxmlformats.org/officeDocument/2006/customXml" ds:itemID="{9DD53C6B-1244-4130-A6B7-A27C19F7713A}">
   <ds:schemaRefs>
     <ds:schemaRef ds:uri="http://schemas.microsoft.com/office/2006/metadata/contentType"/>
@@ -3114,18 +3643,28 @@
 </ds:datastoreItem>
 </file>
 
+<file path=customXml/itemProps3.xml><?xml version="1.0" encoding="utf-8"?>
+<ds:datastoreItem xmlns:ds="http://schemas.openxmlformats.org/officeDocument/2006/customXml" ds:itemID="{1FD29D09-1BB7-44AD-A4E5-7BC01B788E4F}">
+  <ds:schemaRefs>
+    <ds:schemaRef ds:uri="http://schemas.microsoft.com/sharepoint/v3/contenttype/forms"/>
+  </ds:schemaRefs>
+</ds:datastoreItem>
+</file>
+
 <file path=customXml/itemProps4.xml><?xml version="1.0" encoding="utf-8"?>
-<ds:datastoreItem xmlns:ds="http://schemas.openxmlformats.org/officeDocument/2006/customXml" ds:itemID="{523AD9D1-8D10-4510-85E4-065CDFC52C95}">
+<ds:datastoreItem xmlns:ds="http://schemas.openxmlformats.org/officeDocument/2006/customXml" ds:itemID="{72D405BA-DB59-4975-8523-2FF708BBF489}">
   <ds:schemaRefs>
-    <ds:schemaRef ds:uri="http://schemas.microsoft.com/sharepoint/events"/>
+    <ds:schemaRef ds:uri="http://schemas.openxmlformats.org/officeDocument/2006/bibliography"/>
   </ds:schemaRefs>
 </ds:datastoreItem>
 </file>
 
 <file path=customXml/itemProps5.xml><?xml version="1.0" encoding="utf-8"?>
-<ds:datastoreItem xmlns:ds="http://schemas.openxmlformats.org/officeDocument/2006/customXml" ds:itemID="{F5FBFDD8-8A1A-445D-AB06-7215DDC22FA2}">
+<ds:datastoreItem xmlns:ds="http://schemas.openxmlformats.org/officeDocument/2006/customXml" ds:itemID="{3177DBCD-EAD1-4EBD-9A90-A62FE4B5BFC5}">
   <ds:schemaRefs>
-    <ds:schemaRef ds:uri="http://schemas.openxmlformats.org/officeDocument/2006/bibliography"/>
+    <ds:schemaRef ds:uri="http://schemas.microsoft.com/office/2006/metadata/properties"/>
+    <ds:schemaRef ds:uri="http://schemas.microsoft.com/office/infopath/2007/PartnerControls"/>
+    <ds:schemaRef ds:uri="4d2834f2-6e62-48ef-822a-880d84868a39"/>
   </ds:schemaRefs>
 </ds:datastoreItem>
 </file>
</xml_diff>